<commit_message>
version sprint 3 Cruchet Athos
</commit_message>
<xml_diff>
--- a/Doc_2048_Athos_Crucheet.docx
+++ b/Doc_2048_Athos_Crucheet.docx
@@ -133,15 +133,6 @@
       </w:pPr>
     </w:p>
     <w:p/>
-    <w:p>
-      <w:pPr>
-        <w:pStyle w:val="Help"/>
-        <w:jc w:val="center"/>
-      </w:pPr>
-      <w:r>
-        <w:t>Illustration</w:t>
-      </w:r>
-    </w:p>
     <w:p>
       <w:pPr>
         <w:jc w:val="center"/>
@@ -749,6 +740,29 @@
     <w:p>
       <w:pPr>
         <w:pStyle w:val="TM1"/>
+      </w:pPr>
+      <w:r>
+        <w:t xml:space="preserve"> </w:t>
+      </w:r>
+      <w:r>
+        <w:fldChar w:fldCharType="begin"/>
+      </w:r>
+      <w:r>
+        <w:instrText xml:space="preserve"> </w:instrText>
+      </w:r>
+      <w:r>
+        <w:instrText>TOC</w:instrText>
+      </w:r>
+      <w:r>
+        <w:instrText xml:space="preserve"> \o "1-3" \h \z \u </w:instrText>
+      </w:r>
+      <w:r>
+        <w:fldChar w:fldCharType="separate"/>
+      </w:r>
+    </w:p>
+    <w:p>
+      <w:pPr>
+        <w:pStyle w:val="TM1"/>
         <w:rPr>
           <w:rFonts w:asciiTheme="minorHAnsi" w:eastAsiaTheme="minorEastAsia" w:hAnsiTheme="minorHAnsi" w:cstheme="minorBidi"/>
           <w:sz w:val="22"/>
@@ -756,25 +770,7 @@
           <w:lang w:val="fr-CH" w:eastAsia="fr-CH"/>
         </w:rPr>
       </w:pPr>
-      <w:r>
-        <w:t xml:space="preserve"> </w:t>
-      </w:r>
-      <w:r>
-        <w:fldChar w:fldCharType="begin"/>
-      </w:r>
-      <w:r>
-        <w:instrText xml:space="preserve"> </w:instrText>
-      </w:r>
-      <w:r>
-        <w:instrText>TOC</w:instrText>
-      </w:r>
-      <w:r>
-        <w:instrText xml:space="preserve"> \o "1-3" \h \z \u </w:instrText>
-      </w:r>
-      <w:r>
-        <w:fldChar w:fldCharType="separate"/>
-      </w:r>
-      <w:hyperlink w:anchor="_Toc129347763" w:history="1">
+      <w:hyperlink w:anchor="_Toc130561511" w:history="1">
         <w:r>
           <w:rPr>
             <w:rStyle w:val="Lienhypertexte"/>
@@ -812,7 +808,7 @@
           <w:rPr>
             <w:webHidden/>
           </w:rPr>
-          <w:instrText xml:space="preserve"> PAGEREF _Toc129347763 \h </w:instrText>
+          <w:instrText xml:space="preserve"> PAGEREF _Toc130561511 \h </w:instrText>
         </w:r>
         <w:r>
           <w:rPr>
@@ -854,7 +850,7 @@
           <w:lang w:val="fr-CH" w:eastAsia="fr-CH"/>
         </w:rPr>
       </w:pPr>
-      <w:hyperlink w:anchor="_Toc129347764" w:history="1">
+      <w:hyperlink w:anchor="_Toc130561512" w:history="1">
         <w:r>
           <w:rPr>
             <w:rStyle w:val="Lienhypertexte"/>
@@ -900,7 +896,7 @@
             <w:noProof/>
             <w:webHidden/>
           </w:rPr>
-          <w:instrText xml:space="preserve"> PAGEREF _Toc129347764 \h </w:instrText>
+          <w:instrText xml:space="preserve"> PAGEREF _Toc130561512 \h </w:instrText>
         </w:r>
         <w:r>
           <w:rPr>
@@ -946,7 +942,7 @@
           <w:lang w:val="fr-CH" w:eastAsia="fr-CH"/>
         </w:rPr>
       </w:pPr>
-      <w:hyperlink w:anchor="_Toc129347765" w:history="1">
+      <w:hyperlink w:anchor="_Toc130561513" w:history="1">
         <w:r>
           <w:rPr>
             <w:rStyle w:val="Lienhypertexte"/>
@@ -992,7 +988,7 @@
             <w:noProof/>
             <w:webHidden/>
           </w:rPr>
-          <w:instrText xml:space="preserve"> PAGEREF _Toc129347765 \h </w:instrText>
+          <w:instrText xml:space="preserve"> PAGEREF _Toc130561513 \h </w:instrText>
         </w:r>
         <w:r>
           <w:rPr>
@@ -1038,7 +1034,7 @@
           <w:lang w:val="fr-CH" w:eastAsia="fr-CH"/>
         </w:rPr>
       </w:pPr>
-      <w:hyperlink w:anchor="_Toc129347766" w:history="1">
+      <w:hyperlink w:anchor="_Toc130561514" w:history="1">
         <w:r>
           <w:rPr>
             <w:rStyle w:val="Lienhypertexte"/>
@@ -1084,7 +1080,7 @@
             <w:noProof/>
             <w:webHidden/>
           </w:rPr>
-          <w:instrText xml:space="preserve"> PAGEREF _Toc129347766 \h </w:instrText>
+          <w:instrText xml:space="preserve"> PAGEREF _Toc130561514 \h </w:instrText>
         </w:r>
         <w:r>
           <w:rPr>
@@ -1125,7 +1121,7 @@
           <w:lang w:val="fr-CH" w:eastAsia="fr-CH"/>
         </w:rPr>
       </w:pPr>
-      <w:hyperlink w:anchor="_Toc129347767" w:history="1">
+      <w:hyperlink w:anchor="_Toc130561515" w:history="1">
         <w:r>
           <w:rPr>
             <w:rStyle w:val="Lienhypertexte"/>
@@ -1163,7 +1159,7 @@
           <w:rPr>
             <w:webHidden/>
           </w:rPr>
-          <w:instrText xml:space="preserve"> PAGEREF _Toc129347767 \h </w:instrText>
+          <w:instrText xml:space="preserve"> PAGEREF _Toc130561515 \h </w:instrText>
         </w:r>
         <w:r>
           <w:rPr>
@@ -1205,7 +1201,7 @@
           <w:lang w:val="fr-CH" w:eastAsia="fr-CH"/>
         </w:rPr>
       </w:pPr>
-      <w:hyperlink w:anchor="_Toc129347768" w:history="1">
+      <w:hyperlink w:anchor="_Toc130561516" w:history="1">
         <w:r>
           <w:rPr>
             <w:rStyle w:val="Lienhypertexte"/>
@@ -1230,7 +1226,7 @@
             <w:iCs/>
             <w:noProof/>
           </w:rPr>
-          <w:t>Maquettes</w:t>
+          <w:t>.Maquettes</w:t>
         </w:r>
         <w:r>
           <w:rPr>
@@ -1251,7 +1247,7 @@
             <w:noProof/>
             <w:webHidden/>
           </w:rPr>
-          <w:instrText xml:space="preserve"> PAGEREF _Toc129347768 \h </w:instrText>
+          <w:instrText xml:space="preserve"> PAGEREF _Toc130561516 \h </w:instrText>
         </w:r>
         <w:r>
           <w:rPr>
@@ -1297,7 +1293,7 @@
           <w:lang w:val="fr-CH" w:eastAsia="fr-CH"/>
         </w:rPr>
       </w:pPr>
-      <w:hyperlink w:anchor="_Toc129347769" w:history="1">
+      <w:hyperlink w:anchor="_Toc130561517" w:history="1">
         <w:r>
           <w:rPr>
             <w:rStyle w:val="Lienhypertexte"/>
@@ -1343,7 +1339,7 @@
             <w:noProof/>
             <w:webHidden/>
           </w:rPr>
-          <w:instrText xml:space="preserve"> PAGEREF _Toc129347769 \h </w:instrText>
+          <w:instrText xml:space="preserve"> PAGEREF _Toc130561517 \h </w:instrText>
         </w:r>
         <w:r>
           <w:rPr>
@@ -1363,7 +1359,7 @@
             <w:noProof/>
             <w:webHidden/>
           </w:rPr>
-          <w:t>4</w:t>
+          <w:t>3</w:t>
         </w:r>
         <w:r>
           <w:rPr>
@@ -1389,7 +1385,7 @@
           <w:lang w:val="fr-CH" w:eastAsia="fr-CH"/>
         </w:rPr>
       </w:pPr>
-      <w:hyperlink w:anchor="_Toc129347770" w:history="1">
+      <w:hyperlink w:anchor="_Toc130561518" w:history="1">
         <w:r>
           <w:rPr>
             <w:rStyle w:val="Lienhypertexte"/>
@@ -1435,7 +1431,7 @@
             <w:noProof/>
             <w:webHidden/>
           </w:rPr>
-          <w:instrText xml:space="preserve"> PAGEREF _Toc129347770 \h </w:instrText>
+          <w:instrText xml:space="preserve"> PAGEREF _Toc130561518 \h </w:instrText>
         </w:r>
         <w:r>
           <w:rPr>
@@ -1476,7 +1472,7 @@
           <w:lang w:val="fr-CH" w:eastAsia="fr-CH"/>
         </w:rPr>
       </w:pPr>
-      <w:hyperlink w:anchor="_Toc129347771" w:history="1">
+      <w:hyperlink w:anchor="_Toc130561519" w:history="1">
         <w:r>
           <w:rPr>
             <w:rStyle w:val="Lienhypertexte"/>
@@ -1514,7 +1510,7 @@
           <w:rPr>
             <w:webHidden/>
           </w:rPr>
-          <w:instrText xml:space="preserve"> PAGEREF _Toc129347771 \h </w:instrText>
+          <w:instrText xml:space="preserve"> PAGEREF _Toc130561519 \h </w:instrText>
         </w:r>
         <w:r>
           <w:rPr>
@@ -1556,7 +1552,7 @@
           <w:lang w:val="fr-CH" w:eastAsia="fr-CH"/>
         </w:rPr>
       </w:pPr>
-      <w:hyperlink w:anchor="_Toc129347772" w:history="1">
+      <w:hyperlink w:anchor="_Toc130561520" w:history="1">
         <w:r>
           <w:rPr>
             <w:rStyle w:val="Lienhypertexte"/>
@@ -1602,7 +1598,7 @@
             <w:noProof/>
             <w:webHidden/>
           </w:rPr>
-          <w:instrText xml:space="preserve"> PAGEREF _Toc129347772 \h </w:instrText>
+          <w:instrText xml:space="preserve"> PAGEREF _Toc130561520 \h </w:instrText>
         </w:r>
         <w:r>
           <w:rPr>
@@ -1648,7 +1644,7 @@
           <w:lang w:val="fr-CH" w:eastAsia="fr-CH"/>
         </w:rPr>
       </w:pPr>
-      <w:hyperlink w:anchor="_Toc129347773" w:history="1">
+      <w:hyperlink w:anchor="_Toc130561521" w:history="1">
         <w:r>
           <w:rPr>
             <w:rStyle w:val="Lienhypertexte"/>
@@ -1694,7 +1690,7 @@
             <w:noProof/>
             <w:webHidden/>
           </w:rPr>
-          <w:instrText xml:space="preserve"> PAGEREF _Toc129347773 \h </w:instrText>
+          <w:instrText xml:space="preserve"> PAGEREF _Toc130561521 \h </w:instrText>
         </w:r>
         <w:r>
           <w:rPr>
@@ -1727,8 +1723,9 @@
     </w:p>
     <w:p>
       <w:pPr>
-        <w:pStyle w:val="TM3"/>
-        <w:tabs>
+        <w:pStyle w:val="TM2"/>
+        <w:tabs>
+          <w:tab w:val="left" w:pos="800"/>
           <w:tab w:val="right" w:leader="dot" w:pos="9060"/>
         </w:tabs>
         <w:rPr>
@@ -1739,84 +1736,19 @@
           <w:lang w:val="fr-CH" w:eastAsia="fr-CH"/>
         </w:rPr>
       </w:pPr>
-      <w:hyperlink w:anchor="_Toc129347774" w:history="1">
+      <w:hyperlink w:anchor="_Toc130561522" w:history="1">
         <w:r>
           <w:rPr>
             <w:rStyle w:val="Lienhypertexte"/>
-            <w:noProof/>
-          </w:rPr>
-          <w:t>3.2.1</w:t>
-        </w:r>
-        <w:r>
-          <w:rPr>
-            <w:noProof/>
-            <w:webHidden/>
-          </w:rPr>
-          <w:tab/>
-        </w:r>
-        <w:r>
-          <w:rPr>
-            <w:noProof/>
-            <w:webHidden/>
-          </w:rPr>
-          <w:fldChar w:fldCharType="begin"/>
-        </w:r>
-        <w:r>
-          <w:rPr>
-            <w:noProof/>
-            <w:webHidden/>
-          </w:rPr>
-          <w:instrText xml:space="preserve"> PAGEREF _Toc129347774 \h </w:instrText>
-        </w:r>
-        <w:r>
-          <w:rPr>
-            <w:noProof/>
-            <w:webHidden/>
-          </w:rPr>
-        </w:r>
-        <w:r>
-          <w:rPr>
-            <w:noProof/>
-            <w:webHidden/>
-          </w:rPr>
-          <w:fldChar w:fldCharType="separate"/>
-        </w:r>
-        <w:r>
-          <w:rPr>
-            <w:noProof/>
-            <w:webHidden/>
-          </w:rPr>
-          <w:t>4</w:t>
-        </w:r>
-        <w:r>
-          <w:rPr>
-            <w:noProof/>
-            <w:webHidden/>
-          </w:rPr>
-          <w:fldChar w:fldCharType="end"/>
-        </w:r>
-      </w:hyperlink>
-    </w:p>
-    <w:p>
-      <w:pPr>
-        <w:pStyle w:val="TM1"/>
-        <w:rPr>
-          <w:rFonts w:asciiTheme="minorHAnsi" w:eastAsiaTheme="minorEastAsia" w:hAnsiTheme="minorHAnsi" w:cstheme="minorBidi"/>
-          <w:sz w:val="22"/>
-          <w:szCs w:val="22"/>
-          <w:lang w:val="fr-CH" w:eastAsia="fr-CH"/>
-        </w:rPr>
-      </w:pPr>
-      <w:hyperlink w:anchor="_Toc129347775" w:history="1">
-        <w:r>
-          <w:rPr>
-            <w:rStyle w:val="Lienhypertexte"/>
-          </w:rPr>
-          <w:t>4</w:t>
+            <w:iCs/>
+            <w:noProof/>
+          </w:rPr>
+          <w:t>3.3</w:t>
         </w:r>
         <w:r>
           <w:rPr>
             <w:rFonts w:asciiTheme="minorHAnsi" w:eastAsiaTheme="minorEastAsia" w:hAnsiTheme="minorHAnsi" w:cstheme="minorBidi"/>
+            <w:noProof/>
             <w:sz w:val="22"/>
             <w:szCs w:val="22"/>
             <w:lang w:val="fr-CH" w:eastAsia="fr-CH"/>
@@ -1826,46 +1758,55 @@
         <w:r>
           <w:rPr>
             <w:rStyle w:val="Lienhypertexte"/>
-          </w:rPr>
-          <w:t>Tests</w:t>
-        </w:r>
-        <w:r>
-          <w:rPr>
+            <w:iCs/>
+            <w:noProof/>
+          </w:rPr>
+          <w:t>Points techniques spécifiques</w:t>
+        </w:r>
+        <w:r>
+          <w:rPr>
+            <w:noProof/>
             <w:webHidden/>
           </w:rPr>
           <w:tab/>
         </w:r>
         <w:r>
           <w:rPr>
+            <w:noProof/>
             <w:webHidden/>
           </w:rPr>
           <w:fldChar w:fldCharType="begin"/>
         </w:r>
         <w:r>
           <w:rPr>
-            <w:webHidden/>
-          </w:rPr>
-          <w:instrText xml:space="preserve"> PAGEREF _Toc129347775 \h </w:instrText>
-        </w:r>
-        <w:r>
-          <w:rPr>
-            <w:webHidden/>
-          </w:rPr>
-        </w:r>
-        <w:r>
-          <w:rPr>
+            <w:noProof/>
+            <w:webHidden/>
+          </w:rPr>
+          <w:instrText xml:space="preserve"> PAGEREF _Toc130561522 \h </w:instrText>
+        </w:r>
+        <w:r>
+          <w:rPr>
+            <w:noProof/>
+            <w:webHidden/>
+          </w:rPr>
+        </w:r>
+        <w:r>
+          <w:rPr>
+            <w:noProof/>
             <w:webHidden/>
           </w:rPr>
           <w:fldChar w:fldCharType="separate"/>
         </w:r>
         <w:r>
           <w:rPr>
+            <w:noProof/>
             <w:webHidden/>
           </w:rPr>
           <w:t>4</w:t>
         </w:r>
         <w:r>
           <w:rPr>
+            <w:noProof/>
             <w:webHidden/>
           </w:rPr>
           <w:fldChar w:fldCharType="end"/>
@@ -1874,9 +1815,8 @@
     </w:p>
     <w:p>
       <w:pPr>
-        <w:pStyle w:val="TM2"/>
-        <w:tabs>
-          <w:tab w:val="left" w:pos="800"/>
+        <w:pStyle w:val="TM3"/>
+        <w:tabs>
           <w:tab w:val="right" w:leader="dot" w:pos="9060"/>
         </w:tabs>
         <w:rPr>
@@ -1887,19 +1827,84 @@
           <w:lang w:val="fr-CH" w:eastAsia="fr-CH"/>
         </w:rPr>
       </w:pPr>
-      <w:hyperlink w:anchor="_Toc129347776" w:history="1">
+      <w:hyperlink w:anchor="_Toc130561523" w:history="1">
         <w:r>
           <w:rPr>
             <w:rStyle w:val="Lienhypertexte"/>
-            <w:iCs/>
-            <w:noProof/>
-          </w:rPr>
-          <w:t>4.1</w:t>
+            <w:noProof/>
+          </w:rPr>
+          <w:t>L’assignation des touches « a, w, d, s»</w:t>
+        </w:r>
+        <w:r>
+          <w:rPr>
+            <w:noProof/>
+            <w:webHidden/>
+          </w:rPr>
+          <w:tab/>
+        </w:r>
+        <w:r>
+          <w:rPr>
+            <w:noProof/>
+            <w:webHidden/>
+          </w:rPr>
+          <w:fldChar w:fldCharType="begin"/>
+        </w:r>
+        <w:r>
+          <w:rPr>
+            <w:noProof/>
+            <w:webHidden/>
+          </w:rPr>
+          <w:instrText xml:space="preserve"> PAGEREF _Toc130561523 \h </w:instrText>
+        </w:r>
+        <w:r>
+          <w:rPr>
+            <w:noProof/>
+            <w:webHidden/>
+          </w:rPr>
+        </w:r>
+        <w:r>
+          <w:rPr>
+            <w:noProof/>
+            <w:webHidden/>
+          </w:rPr>
+          <w:fldChar w:fldCharType="separate"/>
+        </w:r>
+        <w:r>
+          <w:rPr>
+            <w:noProof/>
+            <w:webHidden/>
+          </w:rPr>
+          <w:t>4</w:t>
+        </w:r>
+        <w:r>
+          <w:rPr>
+            <w:noProof/>
+            <w:webHidden/>
+          </w:rPr>
+          <w:fldChar w:fldCharType="end"/>
+        </w:r>
+      </w:hyperlink>
+    </w:p>
+    <w:p>
+      <w:pPr>
+        <w:pStyle w:val="TM1"/>
+        <w:rPr>
+          <w:rFonts w:asciiTheme="minorHAnsi" w:eastAsiaTheme="minorEastAsia" w:hAnsiTheme="minorHAnsi" w:cstheme="minorBidi"/>
+          <w:sz w:val="22"/>
+          <w:szCs w:val="22"/>
+          <w:lang w:val="fr-CH" w:eastAsia="fr-CH"/>
+        </w:rPr>
+      </w:pPr>
+      <w:hyperlink w:anchor="_Toc130561524" w:history="1">
+        <w:r>
+          <w:rPr>
+            <w:rStyle w:val="Lienhypertexte"/>
+          </w:rPr>
+          <w:t>4</w:t>
         </w:r>
         <w:r>
           <w:rPr>
             <w:rFonts w:asciiTheme="minorHAnsi" w:eastAsiaTheme="minorEastAsia" w:hAnsiTheme="minorHAnsi" w:cstheme="minorBidi"/>
-            <w:noProof/>
             <w:sz w:val="22"/>
             <w:szCs w:val="22"/>
             <w:lang w:val="fr-CH" w:eastAsia="fr-CH"/>
@@ -1909,55 +1914,46 @@
         <w:r>
           <w:rPr>
             <w:rStyle w:val="Lienhypertexte"/>
-            <w:iCs/>
-            <w:noProof/>
-          </w:rPr>
-          <w:t>Tests effectués</w:t>
-        </w:r>
-        <w:r>
-          <w:rPr>
-            <w:noProof/>
+          </w:rPr>
+          <w:t>Tests</w:t>
+        </w:r>
+        <w:r>
+          <w:rPr>
             <w:webHidden/>
           </w:rPr>
           <w:tab/>
         </w:r>
         <w:r>
           <w:rPr>
-            <w:noProof/>
             <w:webHidden/>
           </w:rPr>
           <w:fldChar w:fldCharType="begin"/>
         </w:r>
         <w:r>
           <w:rPr>
-            <w:noProof/>
-            <w:webHidden/>
-          </w:rPr>
-          <w:instrText xml:space="preserve"> PAGEREF _Toc129347776 \h </w:instrText>
-        </w:r>
-        <w:r>
-          <w:rPr>
-            <w:noProof/>
-            <w:webHidden/>
-          </w:rPr>
-        </w:r>
-        <w:r>
-          <w:rPr>
-            <w:noProof/>
+            <w:webHidden/>
+          </w:rPr>
+          <w:instrText xml:space="preserve"> PAGEREF _Toc130561524 \h </w:instrText>
+        </w:r>
+        <w:r>
+          <w:rPr>
+            <w:webHidden/>
+          </w:rPr>
+        </w:r>
+        <w:r>
+          <w:rPr>
             <w:webHidden/>
           </w:rPr>
           <w:fldChar w:fldCharType="separate"/>
         </w:r>
         <w:r>
           <w:rPr>
-            <w:noProof/>
-            <w:webHidden/>
-          </w:rPr>
-          <w:t>4</w:t>
-        </w:r>
-        <w:r>
-          <w:rPr>
-            <w:noProof/>
+            <w:webHidden/>
+          </w:rPr>
+          <w:t>6</w:t>
+        </w:r>
+        <w:r>
+          <w:rPr>
             <w:webHidden/>
           </w:rPr>
           <w:fldChar w:fldCharType="end"/>
@@ -1979,14 +1975,14 @@
           <w:lang w:val="fr-CH" w:eastAsia="fr-CH"/>
         </w:rPr>
       </w:pPr>
-      <w:hyperlink w:anchor="_Toc129347777" w:history="1">
+      <w:hyperlink w:anchor="_Toc130561525" w:history="1">
         <w:r>
           <w:rPr>
             <w:rStyle w:val="Lienhypertexte"/>
             <w:iCs/>
             <w:noProof/>
           </w:rPr>
-          <w:t>4.2</w:t>
+          <w:t>4.1</w:t>
         </w:r>
         <w:r>
           <w:rPr>
@@ -2004,7 +2000,7 @@
             <w:iCs/>
             <w:noProof/>
           </w:rPr>
-          <w:t>Erreurs restantes</w:t>
+          <w:t>Tests effectués</w:t>
         </w:r>
         <w:r>
           <w:rPr>
@@ -2025,7 +2021,7 @@
             <w:noProof/>
             <w:webHidden/>
           </w:rPr>
-          <w:instrText xml:space="preserve"> PAGEREF _Toc129347777 \h </w:instrText>
+          <w:instrText xml:space="preserve"> PAGEREF _Toc130561525 \h </w:instrText>
         </w:r>
         <w:r>
           <w:rPr>
@@ -2045,161 +2041,11 @@
             <w:noProof/>
             <w:webHidden/>
           </w:rPr>
-          <w:t>4</w:t>
-        </w:r>
-        <w:r>
-          <w:rPr>
-            <w:noProof/>
-            <w:webHidden/>
-          </w:rPr>
-          <w:fldChar w:fldCharType="end"/>
-        </w:r>
-      </w:hyperlink>
-    </w:p>
-    <w:p>
-      <w:pPr>
-        <w:pStyle w:val="TM1"/>
-        <w:rPr>
-          <w:rFonts w:asciiTheme="minorHAnsi" w:eastAsiaTheme="minorEastAsia" w:hAnsiTheme="minorHAnsi" w:cstheme="minorBidi"/>
-          <w:sz w:val="22"/>
-          <w:szCs w:val="22"/>
-          <w:lang w:val="fr-CH" w:eastAsia="fr-CH"/>
-        </w:rPr>
-      </w:pPr>
-      <w:hyperlink w:anchor="_Toc129347778" w:history="1">
-        <w:r>
-          <w:rPr>
-            <w:rStyle w:val="Lienhypertexte"/>
-          </w:rPr>
-          <w:t>5</w:t>
-        </w:r>
-        <w:r>
-          <w:rPr>
-            <w:rFonts w:asciiTheme="minorHAnsi" w:eastAsiaTheme="minorEastAsia" w:hAnsiTheme="minorHAnsi" w:cstheme="minorBidi"/>
-            <w:sz w:val="22"/>
-            <w:szCs w:val="22"/>
-            <w:lang w:val="fr-CH" w:eastAsia="fr-CH"/>
-          </w:rPr>
-          <w:tab/>
-        </w:r>
-        <w:r>
-          <w:rPr>
-            <w:rStyle w:val="Lienhypertexte"/>
-          </w:rPr>
-          <w:t>Conclusions</w:t>
-        </w:r>
-        <w:r>
-          <w:rPr>
-            <w:webHidden/>
-          </w:rPr>
-          <w:tab/>
-        </w:r>
-        <w:r>
-          <w:rPr>
-            <w:webHidden/>
-          </w:rPr>
-          <w:fldChar w:fldCharType="begin"/>
-        </w:r>
-        <w:r>
-          <w:rPr>
-            <w:webHidden/>
-          </w:rPr>
-          <w:instrText xml:space="preserve"> PAGEREF _Toc129347778 \h </w:instrText>
-        </w:r>
-        <w:r>
-          <w:rPr>
-            <w:webHidden/>
-          </w:rPr>
-        </w:r>
-        <w:r>
-          <w:rPr>
-            <w:webHidden/>
-          </w:rPr>
-          <w:fldChar w:fldCharType="separate"/>
-        </w:r>
-        <w:r>
-          <w:rPr>
-            <w:webHidden/>
-          </w:rPr>
-          <w:t>4</w:t>
-        </w:r>
-        <w:r>
-          <w:rPr>
-            <w:webHidden/>
-          </w:rPr>
-          <w:fldChar w:fldCharType="end"/>
-        </w:r>
-      </w:hyperlink>
-    </w:p>
-    <w:p>
-      <w:pPr>
-        <w:pStyle w:val="TM1"/>
-        <w:rPr>
-          <w:rFonts w:asciiTheme="minorHAnsi" w:eastAsiaTheme="minorEastAsia" w:hAnsiTheme="minorHAnsi" w:cstheme="minorBidi"/>
-          <w:sz w:val="22"/>
-          <w:szCs w:val="22"/>
-          <w:lang w:val="fr-CH" w:eastAsia="fr-CH"/>
-        </w:rPr>
-      </w:pPr>
-      <w:hyperlink w:anchor="_Toc129347779" w:history="1">
-        <w:r>
-          <w:rPr>
-            <w:rStyle w:val="Lienhypertexte"/>
-          </w:rPr>
           <w:t>6</w:t>
         </w:r>
         <w:r>
           <w:rPr>
-            <w:rFonts w:asciiTheme="minorHAnsi" w:eastAsiaTheme="minorEastAsia" w:hAnsiTheme="minorHAnsi" w:cstheme="minorBidi"/>
-            <w:sz w:val="22"/>
-            <w:szCs w:val="22"/>
-            <w:lang w:val="fr-CH" w:eastAsia="fr-CH"/>
-          </w:rPr>
-          <w:tab/>
-        </w:r>
-        <w:r>
-          <w:rPr>
-            <w:rStyle w:val="Lienhypertexte"/>
-          </w:rPr>
-          <w:t>Annexes</w:t>
-        </w:r>
-        <w:r>
-          <w:rPr>
-            <w:webHidden/>
-          </w:rPr>
-          <w:tab/>
-        </w:r>
-        <w:r>
-          <w:rPr>
-            <w:webHidden/>
-          </w:rPr>
-          <w:fldChar w:fldCharType="begin"/>
-        </w:r>
-        <w:r>
-          <w:rPr>
-            <w:webHidden/>
-          </w:rPr>
-          <w:instrText xml:space="preserve"> PAGEREF _Toc129347779 \h </w:instrText>
-        </w:r>
-        <w:r>
-          <w:rPr>
-            <w:webHidden/>
-          </w:rPr>
-        </w:r>
-        <w:r>
-          <w:rPr>
-            <w:webHidden/>
-          </w:rPr>
-          <w:fldChar w:fldCharType="separate"/>
-        </w:r>
-        <w:r>
-          <w:rPr>
-            <w:webHidden/>
-          </w:rPr>
-          <w:t>5</w:t>
-        </w:r>
-        <w:r>
-          <w:rPr>
+            <w:noProof/>
             <w:webHidden/>
           </w:rPr>
           <w:fldChar w:fldCharType="end"/>
@@ -2221,14 +2067,14 @@
           <w:lang w:val="fr-CH" w:eastAsia="fr-CH"/>
         </w:rPr>
       </w:pPr>
-      <w:hyperlink w:anchor="_Toc129347780" w:history="1">
+      <w:hyperlink w:anchor="_Toc130561526" w:history="1">
         <w:r>
           <w:rPr>
             <w:rStyle w:val="Lienhypertexte"/>
             <w:iCs/>
             <w:noProof/>
           </w:rPr>
-          <w:t>6.1</w:t>
+          <w:t>4.2</w:t>
         </w:r>
         <w:r>
           <w:rPr>
@@ -2246,7 +2092,7 @@
             <w:iCs/>
             <w:noProof/>
           </w:rPr>
-          <w:t>Sources – Bibliographie</w:t>
+          <w:t>Erreurs restantes</w:t>
         </w:r>
         <w:r>
           <w:rPr>
@@ -2267,7 +2113,7 @@
             <w:noProof/>
             <w:webHidden/>
           </w:rPr>
-          <w:instrText xml:space="preserve"> PAGEREF _Toc129347780 \h </w:instrText>
+          <w:instrText xml:space="preserve"> PAGEREF _Toc130561526 \h </w:instrText>
         </w:r>
         <w:r>
           <w:rPr>
@@ -2287,11 +2133,161 @@
             <w:noProof/>
             <w:webHidden/>
           </w:rPr>
+          <w:t>6</w:t>
+        </w:r>
+        <w:r>
+          <w:rPr>
+            <w:noProof/>
+            <w:webHidden/>
+          </w:rPr>
+          <w:fldChar w:fldCharType="end"/>
+        </w:r>
+      </w:hyperlink>
+    </w:p>
+    <w:p>
+      <w:pPr>
+        <w:pStyle w:val="TM1"/>
+        <w:rPr>
+          <w:rFonts w:asciiTheme="minorHAnsi" w:eastAsiaTheme="minorEastAsia" w:hAnsiTheme="minorHAnsi" w:cstheme="minorBidi"/>
+          <w:sz w:val="22"/>
+          <w:szCs w:val="22"/>
+          <w:lang w:val="fr-CH" w:eastAsia="fr-CH"/>
+        </w:rPr>
+      </w:pPr>
+      <w:hyperlink w:anchor="_Toc130561527" w:history="1">
+        <w:r>
+          <w:rPr>
+            <w:rStyle w:val="Lienhypertexte"/>
+          </w:rPr>
           <w:t>5</w:t>
         </w:r>
         <w:r>
           <w:rPr>
-            <w:noProof/>
+            <w:rFonts w:asciiTheme="minorHAnsi" w:eastAsiaTheme="minorEastAsia" w:hAnsiTheme="minorHAnsi" w:cstheme="minorBidi"/>
+            <w:sz w:val="22"/>
+            <w:szCs w:val="22"/>
+            <w:lang w:val="fr-CH" w:eastAsia="fr-CH"/>
+          </w:rPr>
+          <w:tab/>
+        </w:r>
+        <w:r>
+          <w:rPr>
+            <w:rStyle w:val="Lienhypertexte"/>
+          </w:rPr>
+          <w:t>Conclusions</w:t>
+        </w:r>
+        <w:r>
+          <w:rPr>
+            <w:webHidden/>
+          </w:rPr>
+          <w:tab/>
+        </w:r>
+        <w:r>
+          <w:rPr>
+            <w:webHidden/>
+          </w:rPr>
+          <w:fldChar w:fldCharType="begin"/>
+        </w:r>
+        <w:r>
+          <w:rPr>
+            <w:webHidden/>
+          </w:rPr>
+          <w:instrText xml:space="preserve"> PAGEREF _Toc130561527 \h </w:instrText>
+        </w:r>
+        <w:r>
+          <w:rPr>
+            <w:webHidden/>
+          </w:rPr>
+        </w:r>
+        <w:r>
+          <w:rPr>
+            <w:webHidden/>
+          </w:rPr>
+          <w:fldChar w:fldCharType="separate"/>
+        </w:r>
+        <w:r>
+          <w:rPr>
+            <w:webHidden/>
+          </w:rPr>
+          <w:t>6</w:t>
+        </w:r>
+        <w:r>
+          <w:rPr>
+            <w:webHidden/>
+          </w:rPr>
+          <w:fldChar w:fldCharType="end"/>
+        </w:r>
+      </w:hyperlink>
+    </w:p>
+    <w:p>
+      <w:pPr>
+        <w:pStyle w:val="TM1"/>
+        <w:rPr>
+          <w:rFonts w:asciiTheme="minorHAnsi" w:eastAsiaTheme="minorEastAsia" w:hAnsiTheme="minorHAnsi" w:cstheme="minorBidi"/>
+          <w:sz w:val="22"/>
+          <w:szCs w:val="22"/>
+          <w:lang w:val="fr-CH" w:eastAsia="fr-CH"/>
+        </w:rPr>
+      </w:pPr>
+      <w:hyperlink w:anchor="_Toc130561528" w:history="1">
+        <w:r>
+          <w:rPr>
+            <w:rStyle w:val="Lienhypertexte"/>
+          </w:rPr>
+          <w:t>6</w:t>
+        </w:r>
+        <w:r>
+          <w:rPr>
+            <w:rFonts w:asciiTheme="minorHAnsi" w:eastAsiaTheme="minorEastAsia" w:hAnsiTheme="minorHAnsi" w:cstheme="minorBidi"/>
+            <w:sz w:val="22"/>
+            <w:szCs w:val="22"/>
+            <w:lang w:val="fr-CH" w:eastAsia="fr-CH"/>
+          </w:rPr>
+          <w:tab/>
+        </w:r>
+        <w:r>
+          <w:rPr>
+            <w:rStyle w:val="Lienhypertexte"/>
+          </w:rPr>
+          <w:t>Annexes</w:t>
+        </w:r>
+        <w:r>
+          <w:rPr>
+            <w:webHidden/>
+          </w:rPr>
+          <w:tab/>
+        </w:r>
+        <w:r>
+          <w:rPr>
+            <w:webHidden/>
+          </w:rPr>
+          <w:fldChar w:fldCharType="begin"/>
+        </w:r>
+        <w:r>
+          <w:rPr>
+            <w:webHidden/>
+          </w:rPr>
+          <w:instrText xml:space="preserve"> PAGEREF _Toc130561528 \h </w:instrText>
+        </w:r>
+        <w:r>
+          <w:rPr>
+            <w:webHidden/>
+          </w:rPr>
+        </w:r>
+        <w:r>
+          <w:rPr>
+            <w:webHidden/>
+          </w:rPr>
+          <w:fldChar w:fldCharType="separate"/>
+        </w:r>
+        <w:r>
+          <w:rPr>
+            <w:webHidden/>
+          </w:rPr>
+          <w:t>6</w:t>
+        </w:r>
+        <w:r>
+          <w:rPr>
             <w:webHidden/>
           </w:rPr>
           <w:fldChar w:fldCharType="end"/>
@@ -2313,14 +2309,14 @@
           <w:lang w:val="fr-CH" w:eastAsia="fr-CH"/>
         </w:rPr>
       </w:pPr>
-      <w:hyperlink w:anchor="_Toc129347781" w:history="1">
+      <w:hyperlink w:anchor="_Toc130561529" w:history="1">
         <w:r>
           <w:rPr>
             <w:rStyle w:val="Lienhypertexte"/>
             <w:iCs/>
             <w:noProof/>
           </w:rPr>
-          <w:t>6.2</w:t>
+          <w:t>6.1</w:t>
         </w:r>
         <w:r>
           <w:rPr>
@@ -2338,7 +2334,7 @@
             <w:iCs/>
             <w:noProof/>
           </w:rPr>
-          <w:t>Journal de bord du projet</w:t>
+          <w:t>Sources – Bibliographie</w:t>
         </w:r>
         <w:r>
           <w:rPr>
@@ -2359,7 +2355,7 @@
             <w:noProof/>
             <w:webHidden/>
           </w:rPr>
-          <w:instrText xml:space="preserve"> PAGEREF _Toc129347781 \h </w:instrText>
+          <w:instrText xml:space="preserve"> PAGEREF _Toc130561529 \h </w:instrText>
         </w:r>
         <w:r>
           <w:rPr>
@@ -2379,7 +2375,7 @@
             <w:noProof/>
             <w:webHidden/>
           </w:rPr>
-          <w:t>5</w:t>
+          <w:t>6</w:t>
         </w:r>
         <w:r>
           <w:rPr>
@@ -2405,14 +2401,14 @@
           <w:lang w:val="fr-CH" w:eastAsia="fr-CH"/>
         </w:rPr>
       </w:pPr>
-      <w:hyperlink w:anchor="_Toc129347782" w:history="1">
+      <w:hyperlink w:anchor="_Toc130561530" w:history="1">
         <w:r>
           <w:rPr>
             <w:rStyle w:val="Lienhypertexte"/>
             <w:iCs/>
             <w:noProof/>
           </w:rPr>
-          <w:t>6.3</w:t>
+          <w:t>6.2</w:t>
         </w:r>
         <w:r>
           <w:rPr>
@@ -2430,6 +2426,98 @@
             <w:iCs/>
             <w:noProof/>
           </w:rPr>
+          <w:t>Journal de bord du projet</w:t>
+        </w:r>
+        <w:r>
+          <w:rPr>
+            <w:noProof/>
+            <w:webHidden/>
+          </w:rPr>
+          <w:tab/>
+        </w:r>
+        <w:r>
+          <w:rPr>
+            <w:noProof/>
+            <w:webHidden/>
+          </w:rPr>
+          <w:fldChar w:fldCharType="begin"/>
+        </w:r>
+        <w:r>
+          <w:rPr>
+            <w:noProof/>
+            <w:webHidden/>
+          </w:rPr>
+          <w:instrText xml:space="preserve"> PAGEREF _Toc130561530 \h </w:instrText>
+        </w:r>
+        <w:r>
+          <w:rPr>
+            <w:noProof/>
+            <w:webHidden/>
+          </w:rPr>
+        </w:r>
+        <w:r>
+          <w:rPr>
+            <w:noProof/>
+            <w:webHidden/>
+          </w:rPr>
+          <w:fldChar w:fldCharType="separate"/>
+        </w:r>
+        <w:r>
+          <w:rPr>
+            <w:noProof/>
+            <w:webHidden/>
+          </w:rPr>
+          <w:t>6</w:t>
+        </w:r>
+        <w:r>
+          <w:rPr>
+            <w:noProof/>
+            <w:webHidden/>
+          </w:rPr>
+          <w:fldChar w:fldCharType="end"/>
+        </w:r>
+      </w:hyperlink>
+    </w:p>
+    <w:p>
+      <w:pPr>
+        <w:pStyle w:val="TM2"/>
+        <w:tabs>
+          <w:tab w:val="left" w:pos="800"/>
+          <w:tab w:val="right" w:leader="dot" w:pos="9060"/>
+        </w:tabs>
+        <w:rPr>
+          <w:rFonts w:asciiTheme="minorHAnsi" w:eastAsiaTheme="minorEastAsia" w:hAnsiTheme="minorHAnsi" w:cstheme="minorBidi"/>
+          <w:noProof/>
+          <w:sz w:val="22"/>
+          <w:szCs w:val="22"/>
+          <w:lang w:val="fr-CH" w:eastAsia="fr-CH"/>
+        </w:rPr>
+      </w:pPr>
+      <w:hyperlink w:anchor="_Toc130561531" w:history="1">
+        <w:r>
+          <w:rPr>
+            <w:rStyle w:val="Lienhypertexte"/>
+            <w:iCs/>
+            <w:noProof/>
+          </w:rPr>
+          <w:t>6.3</w:t>
+        </w:r>
+        <w:r>
+          <w:rPr>
+            <w:rFonts w:asciiTheme="minorHAnsi" w:eastAsiaTheme="minorEastAsia" w:hAnsiTheme="minorHAnsi" w:cstheme="minorBidi"/>
+            <w:noProof/>
+            <w:sz w:val="22"/>
+            <w:szCs w:val="22"/>
+            <w:lang w:val="fr-CH" w:eastAsia="fr-CH"/>
+          </w:rPr>
+          <w:tab/>
+        </w:r>
+        <w:r>
+          <w:rPr>
+            <w:rStyle w:val="Lienhypertexte"/>
+            <w:iCs/>
+            <w:noProof/>
+          </w:rPr>
           <w:t>Journal de travail</w:t>
         </w:r>
         <w:r>
@@ -2451,7 +2539,7 @@
             <w:noProof/>
             <w:webHidden/>
           </w:rPr>
-          <w:instrText xml:space="preserve"> PAGEREF _Toc129347782 \h </w:instrText>
+          <w:instrText xml:space="preserve"> PAGEREF _Toc130561531 \h </w:instrText>
         </w:r>
         <w:r>
           <w:rPr>
@@ -2471,7 +2559,7 @@
             <w:noProof/>
             <w:webHidden/>
           </w:rPr>
-          <w:t>5</w:t>
+          <w:t>7</w:t>
         </w:r>
         <w:r>
           <w:rPr>
@@ -2497,7 +2585,7 @@
       <w:pPr>
         <w:pStyle w:val="Titre1"/>
       </w:pPr>
-      <w:bookmarkStart w:id="0" w:name="_Toc129347763"/>
+      <w:bookmarkStart w:id="0" w:name="_Toc130561511"/>
       <w:r>
         <w:lastRenderedPageBreak/>
         <w:t>Introduction</w:t>
@@ -2512,7 +2600,7 @@
           <w:iCs/>
         </w:rPr>
       </w:pPr>
-      <w:bookmarkStart w:id="1" w:name="_Toc129347764"/>
+      <w:bookmarkStart w:id="1" w:name="_Toc130561512"/>
       <w:r>
         <w:rPr>
           <w:i w:val="0"/>
@@ -2533,23 +2621,7 @@
         <w:rPr>
           <w:color w:val="000000" w:themeColor="text1"/>
         </w:rPr>
-        <w:t xml:space="preserve">Dans le cadre du CPNV, dans le module ICT-431, enseigné par </w:t>
-      </w:r>
-      <w:proofErr w:type="spellStart"/>
-      <w:proofErr w:type="gramStart"/>
-      <w:r>
-        <w:rPr>
-          <w:color w:val="000000" w:themeColor="text1"/>
-        </w:rPr>
-        <w:t>M.Chavey</w:t>
-      </w:r>
-      <w:proofErr w:type="spellEnd"/>
-      <w:proofErr w:type="gramEnd"/>
-      <w:r>
-        <w:rPr>
-          <w:color w:val="000000" w:themeColor="text1"/>
-        </w:rPr>
-        <w:t xml:space="preserve">, je réalise la programmation du jeu 2048. </w:t>
+        <w:t xml:space="preserve">Dans le cadre du CPNV, dans le module ICT-431, enseigné par M.Chavey, je réalise la programmation du jeu 2048. </w:t>
       </w:r>
     </w:p>
     <w:p>
@@ -2560,7 +2632,7 @@
           <w:iCs/>
         </w:rPr>
       </w:pPr>
-      <w:bookmarkStart w:id="2" w:name="_Toc129347765"/>
+      <w:bookmarkStart w:id="2" w:name="_Toc130561513"/>
       <w:r>
         <w:rPr>
           <w:i w:val="0"/>
@@ -2571,6 +2643,53 @@
       <w:bookmarkEnd w:id="2"/>
     </w:p>
     <w:p>
+      <w:pPr>
+        <w:pStyle w:val="Help"/>
+        <w:rPr>
+          <w:color w:val="000000" w:themeColor="text1"/>
+        </w:rPr>
+      </w:pPr>
+      <w:r>
+        <w:rPr>
+          <w:color w:val="000000" w:themeColor="text1"/>
+        </w:rPr>
+        <w:t>L’objectif de ce module est de concevoir la programmation du jeu 2048 sur python.</w:t>
+      </w:r>
+    </w:p>
+    <w:p>
+      <w:pPr>
+        <w:pStyle w:val="Help"/>
+      </w:pPr>
+      <w:r>
+        <w:t xml:space="preserve"> </w:t>
+      </w:r>
+    </w:p>
+    <w:p>
+      <w:pPr>
+        <w:pStyle w:val="Titre2"/>
+        <w:rPr>
+          <w:i w:val="0"/>
+          <w:iCs/>
+        </w:rPr>
+      </w:pPr>
+      <w:bookmarkStart w:id="3" w:name="_Toc130561514"/>
+      <w:r>
+        <w:rPr>
+          <w:i w:val="0"/>
+          <w:iCs/>
+        </w:rPr>
+        <w:t>Planification</w:t>
+      </w:r>
+      <w:r>
+        <w:rPr>
+          <w:i w:val="0"/>
+          <w:iCs/>
+        </w:rPr>
+        <w:t xml:space="preserve"> initiale</w:t>
+      </w:r>
+      <w:bookmarkEnd w:id="3"/>
+    </w:p>
+    <w:p>
       <w:r>
         <w:t>La programmation du jeu est divisée en plusieurs partie, qu’on appelle les sprints.</w:t>
       </w:r>
@@ -2610,16 +2729,110 @@
         <w:rPr>
           <w:color w:val="000000" w:themeColor="text1"/>
         </w:rPr>
-        <w:t>Sprint 2 : fonction tasse 4 + comptage des mouvements + tasser tout le jeu dans une direction avec les touches du clavier.</w:t>
+        <w:t xml:space="preserve">Sprint 2 : fonction tasse 4 + comptage des mouvements + tasser tout le jeu dans une </w:t>
+      </w:r>
+      <w:r>
+        <w:rPr>
+          <w:color w:val="000000" w:themeColor="text1"/>
+        </w:rPr>
+        <w:t>direction avec les touches du clavier.</w:t>
       </w:r>
     </w:p>
     <w:p>
       <w:pPr>
         <w:pStyle w:val="Help"/>
-      </w:pPr>
-      <w:r>
+        <w:rPr>
+          <w:color w:val="000000" w:themeColor="text1"/>
+        </w:rPr>
+      </w:pPr>
+    </w:p>
+    <w:p>
+      <w:pPr>
+        <w:pStyle w:val="Help"/>
+        <w:rPr>
+          <w:color w:val="000000" w:themeColor="text1"/>
+        </w:rPr>
+      </w:pPr>
+      <w:r>
+        <w:rPr>
+          <w:color w:val="000000" w:themeColor="text1"/>
+        </w:rPr>
+        <w:t>Sprint 3 :</w:t>
+      </w:r>
+      <w:r>
+        <w:rPr>
+          <w:color w:val="000000" w:themeColor="text1"/>
+        </w:rPr>
         <w:t xml:space="preserve"> </w:t>
       </w:r>
+      <w:r>
+        <w:rPr>
+          <w:color w:val="000000" w:themeColor="text1"/>
+        </w:rPr>
+        <w:t>Apparition aléatoire de tuiles de 2 ou de 4</w:t>
+      </w:r>
+      <w:r>
+        <w:rPr>
+          <w:color w:val="000000" w:themeColor="text1"/>
+        </w:rPr>
+        <w:t xml:space="preserve"> + </w:t>
+      </w:r>
+      <w:r>
+        <w:rPr>
+          <w:color w:val="000000" w:themeColor="text1"/>
+        </w:rPr>
+        <w:t>Tests de fin de jeu (perdu/gagné)</w:t>
+      </w:r>
+    </w:p>
+    <w:p>
+      <w:pPr>
+        <w:pStyle w:val="Help"/>
+        <w:rPr>
+          <w:color w:val="000000" w:themeColor="text1"/>
+        </w:rPr>
+      </w:pPr>
+    </w:p>
+    <w:p>
+      <w:pPr>
+        <w:pStyle w:val="Help"/>
+        <w:rPr>
+          <w:color w:val="000000" w:themeColor="text1"/>
+        </w:rPr>
+      </w:pPr>
+      <w:r>
+        <w:rPr>
+          <w:color w:val="000000" w:themeColor="text1"/>
+        </w:rPr>
+        <w:t xml:space="preserve">Défense : </w:t>
+      </w:r>
+      <w:r>
+        <w:rPr>
+          <w:color w:val="000000" w:themeColor="text1"/>
+        </w:rPr>
+        <w:t xml:space="preserve">Démonstration </w:t>
+      </w:r>
+      <w:r>
+        <w:rPr>
+          <w:color w:val="000000" w:themeColor="text1"/>
+        </w:rPr>
+        <w:t xml:space="preserve">du projet </w:t>
+      </w:r>
+      <w:r>
+        <w:rPr>
+          <w:color w:val="000000" w:themeColor="text1"/>
+        </w:rPr>
+        <w:t>devant la classe</w:t>
+      </w:r>
+    </w:p>
+    <w:p>
+      <w:pPr>
+        <w:pStyle w:val="Titre1"/>
+      </w:pPr>
+      <w:bookmarkStart w:id="4" w:name="_Toc130561515"/>
+      <w:r>
+        <w:t>Analyse</w:t>
+      </w:r>
+      <w:bookmarkEnd w:id="4"/>
     </w:p>
     <w:p>
       <w:pPr>
@@ -2629,151 +2842,35 @@
           <w:iCs/>
         </w:rPr>
       </w:pPr>
-      <w:bookmarkStart w:id="3" w:name="_Toc129347766"/>
+      <w:bookmarkStart w:id="5" w:name="_Toc130561516"/>
+      <w:r>
+        <w:rPr>
+          <w:b w:val="0"/>
+          <w:iCs/>
+          <w:color w:val="548DD4"/>
+          <w:szCs w:val="14"/>
+          <w:u w:val="none"/>
+        </w:rPr>
+        <w:t>.</w:t>
+      </w:r>
       <w:r>
         <w:rPr>
           <w:i w:val="0"/>
           <w:iCs/>
         </w:rPr>
-        <w:t>Planification</w:t>
-      </w:r>
-      <w:r>
-        <w:rPr>
-          <w:i w:val="0"/>
-          <w:iCs/>
-        </w:rPr>
-        <w:t xml:space="preserve"> initiale</w:t>
-      </w:r>
-      <w:bookmarkEnd w:id="3"/>
-    </w:p>
-    <w:p>
-      <w:pPr>
-        <w:pStyle w:val="Help"/>
-      </w:pPr>
-      <w:r>
-        <w:t>P</w:t>
-      </w:r>
-      <w:r>
-        <w:t xml:space="preserve">lanification </w:t>
-      </w:r>
-      <w:r>
-        <w:t xml:space="preserve">très globale </w:t>
-      </w:r>
-      <w:r>
-        <w:t>du projet</w:t>
-      </w:r>
-      <w:r>
-        <w:t xml:space="preserve"> qui sera</w:t>
-      </w:r>
-      <w:r>
-        <w:t xml:space="preserve"> revue après l'</w:t>
-      </w:r>
-      <w:r>
-        <w:t>a</w:t>
-      </w:r>
-      <w:r>
-        <w:t xml:space="preserve">nalyse. </w:t>
-      </w:r>
-    </w:p>
-    <w:p>
-      <w:pPr>
-        <w:pStyle w:val="Help"/>
-      </w:pPr>
-      <w:r>
-        <w:t>Les dates de début, de fin et des étapes principales seront mises en évidence.</w:t>
-      </w:r>
-    </w:p>
-    <w:p>
-      <w:pPr>
-        <w:pStyle w:val="Help"/>
-      </w:pPr>
-      <w:r>
-        <w:t xml:space="preserve">Ces éléments peuvent être repris </w:t>
-      </w:r>
-      <w:r>
-        <w:t>de la fiche signalétique</w:t>
-      </w:r>
-      <w:r>
-        <w:t xml:space="preserve"> ou du cahier des charges</w:t>
-      </w:r>
-    </w:p>
-    <w:p>
-      <w:pPr>
-        <w:pStyle w:val="Titre1"/>
-      </w:pPr>
-      <w:bookmarkStart w:id="4" w:name="_Toc129347767"/>
-      <w:r>
-        <w:t>Analyse</w:t>
-      </w:r>
-      <w:bookmarkEnd w:id="4"/>
-    </w:p>
-    <w:p>
-      <w:pPr>
-        <w:pStyle w:val="Help"/>
-      </w:pPr>
-      <w:bookmarkStart w:id="5" w:name="_Toc25553307"/>
-      <w:bookmarkStart w:id="6" w:name="_Toc71691011"/>
-      <w:r>
-        <w:t xml:space="preserve">L’analyse </w:t>
-      </w:r>
-      <w:r>
-        <w:t>détaille ce qui va être fait</w:t>
-      </w:r>
-      <w:r>
-        <w:t>.</w:t>
-      </w:r>
-      <w:r>
-        <w:t xml:space="preserve"> A quoi va ressemble</w:t>
-      </w:r>
-      <w:r>
-        <w:t>r</w:t>
-      </w:r>
-      <w:r>
-        <w:t xml:space="preserve"> le produit fini. Comment il va fonctionner.</w:t>
-      </w:r>
-    </w:p>
-    <w:p>
-      <w:pPr>
-        <w:pStyle w:val="Help"/>
-      </w:pPr>
-      <w:r>
-        <w:t>Elle</w:t>
-      </w:r>
-      <w:r>
-        <w:t xml:space="preserve"> doit faire l’objet d’une revue avec le client ; on s’assure que l’on a bien co</w:t>
-      </w:r>
-      <w:r>
-        <w:t>mpris ce qu’il attend du projet.</w:t>
-      </w:r>
-    </w:p>
-    <w:p>
-      <w:pPr>
-        <w:pStyle w:val="Titre2"/>
-        <w:rPr>
-          <w:i w:val="0"/>
-          <w:iCs/>
-        </w:rPr>
-      </w:pPr>
-      <w:bookmarkStart w:id="7" w:name="_Toc129347768"/>
+        <w:t>Maquettes</w:t>
+      </w:r>
       <w:bookmarkEnd w:id="5"/>
-      <w:bookmarkEnd w:id="6"/>
-      <w:r>
-        <w:rPr>
-          <w:i w:val="0"/>
-          <w:iCs/>
-        </w:rPr>
-        <w:t>Maquettes</w:t>
-      </w:r>
-      <w:bookmarkEnd w:id="7"/>
-    </w:p>
+    </w:p>
+    <w:p/>
     <w:p>
       <w:r>
         <w:rPr>
           <w:noProof/>
         </w:rPr>
         <w:drawing>
-          <wp:inline distT="0" distB="0" distL="0" distR="0" wp14:anchorId="17DEE2D2" wp14:editId="5CB03EDF">
-            <wp:extent cx="3467100" cy="3075653"/>
+          <wp:inline distT="0" distB="0" distL="0" distR="0" wp14:anchorId="17DEE2D2" wp14:editId="290CDBE8">
+            <wp:extent cx="2952750" cy="2619078"/>
             <wp:effectExtent l="0" t="0" r="0" b="0"/>
             <wp:docPr id="7" name="Image 7"/>
             <wp:cNvGraphicFramePr>
@@ -2801,7 +2898,7 @@
                   <pic:spPr>
                     <a:xfrm>
                       <a:off x="0" y="0"/>
-                      <a:ext cx="3474956" cy="3082622"/>
+                      <a:ext cx="2954625" cy="2620741"/>
                     </a:xfrm>
                     <a:prstGeom prst="rect">
                       <a:avLst/>
@@ -2814,7 +2911,6 @@
         </w:drawing>
       </w:r>
     </w:p>
-    <w:p/>
     <w:p>
       <w:pPr>
         <w:pStyle w:val="Titre2"/>
@@ -2823,16 +2919,15 @@
           <w:iCs/>
         </w:rPr>
       </w:pPr>
-      <w:bookmarkStart w:id="8" w:name="_Toc129347769"/>
+      <w:bookmarkStart w:id="6" w:name="_Toc130561517"/>
       <w:r>
         <w:rPr>
           <w:i w:val="0"/>
           <w:iCs/>
         </w:rPr>
-        <w:lastRenderedPageBreak/>
         <w:t>Stories / tests d’acceptation</w:t>
       </w:r>
-      <w:bookmarkEnd w:id="8"/>
+      <w:bookmarkEnd w:id="6"/>
     </w:p>
     <w:p>
       <w:pPr>
@@ -2845,7 +2940,19 @@
         <w:rPr>
           <w:color w:val="000000" w:themeColor="text1"/>
         </w:rPr>
-        <w:t>Les tests ont été réalisé sur : https://icescrum.cpnv.ch/p/MA20MA2020/#/planning/3095/sprint/3107/details</w:t>
+        <w:t>Les tests ont été réalisé</w:t>
+      </w:r>
+      <w:r>
+        <w:rPr>
+          <w:color w:val="000000" w:themeColor="text1"/>
+        </w:rPr>
+        <w:t>s</w:t>
+      </w:r>
+      <w:r>
+        <w:rPr>
+          <w:color w:val="000000" w:themeColor="text1"/>
+        </w:rPr>
+        <w:t xml:space="preserve"> sur : https://icescrum.cpnv.ch/p/MA20MA2020/#/planning/3095/sprint/3107/details</w:t>
       </w:r>
     </w:p>
     <w:p>
@@ -2856,43 +2963,44 @@
           <w:iCs/>
         </w:rPr>
       </w:pPr>
-      <w:bookmarkStart w:id="9" w:name="_Toc71691012"/>
-      <w:bookmarkStart w:id="10" w:name="_Toc129347770"/>
+      <w:bookmarkStart w:id="7" w:name="_Toc71691012"/>
+      <w:bookmarkStart w:id="8" w:name="_Toc130561518"/>
       <w:r>
         <w:rPr>
           <w:i w:val="0"/>
           <w:iCs/>
         </w:rPr>
+        <w:lastRenderedPageBreak/>
         <w:t>Stratégie de test</w:t>
       </w:r>
+      <w:bookmarkEnd w:id="7"/>
+      <w:bookmarkEnd w:id="8"/>
+    </w:p>
+    <w:p>
+      <w:r>
+        <w:t xml:space="preserve">Ma stratégie de test est écrite sur </w:t>
+      </w:r>
+      <w:proofErr w:type="spellStart"/>
+      <w:r>
+        <w:t>icescrum</w:t>
+      </w:r>
+      <w:proofErr w:type="spellEnd"/>
+      <w:r>
+        <w:t>.</w:t>
+      </w:r>
+    </w:p>
+    <w:p>
+      <w:pPr>
+        <w:pStyle w:val="Titre1"/>
+        <w:tabs>
+          <w:tab w:val="num" w:pos="360"/>
+        </w:tabs>
+      </w:pPr>
+      <w:bookmarkStart w:id="9" w:name="_Toc130561519"/>
+      <w:r>
+        <w:t>Implémentation</w:t>
+      </w:r>
       <w:bookmarkEnd w:id="9"/>
-      <w:bookmarkEnd w:id="10"/>
-    </w:p>
-    <w:p>
-      <w:r>
-        <w:t xml:space="preserve">Option de test sur </w:t>
-      </w:r>
-      <w:proofErr w:type="spellStart"/>
-      <w:r>
-        <w:t>icescrum</w:t>
-      </w:r>
-      <w:proofErr w:type="spellEnd"/>
-      <w:r>
-        <w:t>.</w:t>
-      </w:r>
-    </w:p>
-    <w:p>
-      <w:pPr>
-        <w:pStyle w:val="Titre1"/>
-        <w:tabs>
-          <w:tab w:val="num" w:pos="360"/>
-        </w:tabs>
-      </w:pPr>
-      <w:bookmarkStart w:id="11" w:name="_Toc129347771"/>
-      <w:r>
-        <w:t>Implémentation</w:t>
-      </w:r>
-      <w:bookmarkEnd w:id="11"/>
     </w:p>
     <w:p>
       <w:pPr>
@@ -2902,10 +3010,10 @@
           <w:iCs/>
         </w:rPr>
       </w:pPr>
-      <w:bookmarkStart w:id="12" w:name="_Toc25553317"/>
-      <w:bookmarkStart w:id="13" w:name="_Toc71691022"/>
-      <w:bookmarkStart w:id="14" w:name="_Ref254352701"/>
-      <w:bookmarkStart w:id="15" w:name="_Toc129347772"/>
+      <w:bookmarkStart w:id="10" w:name="_Toc25553317"/>
+      <w:bookmarkStart w:id="11" w:name="_Toc71691022"/>
+      <w:bookmarkStart w:id="12" w:name="_Ref254352701"/>
+      <w:bookmarkStart w:id="13" w:name="_Toc130561520"/>
       <w:r>
         <w:rPr>
           <w:i w:val="0"/>
@@ -2913,65 +3021,48 @@
         </w:rPr>
         <w:t>Vue d’ensemble</w:t>
       </w:r>
-      <w:bookmarkEnd w:id="15"/>
+      <w:bookmarkEnd w:id="13"/>
     </w:p>
     <w:p>
       <w:pPr>
         <w:pStyle w:val="Help"/>
-      </w:pPr>
-      <w:r>
-        <w:t xml:space="preserve">Cette section décrit comment le système à réaliser </w:t>
-      </w:r>
-      <w:r>
-        <w:t>interagit avec son entourage, en termes :</w:t>
+        <w:rPr>
+          <w:color w:val="000000" w:themeColor="text1"/>
+        </w:rPr>
+      </w:pPr>
+      <w:r>
+        <w:rPr>
+          <w:color w:val="000000" w:themeColor="text1"/>
+        </w:rPr>
+        <w:t>Ce programme fonctionne sur un ordinateur et interagit avec le clavier pour les déplacements.</w:t>
       </w:r>
     </w:p>
     <w:p>
       <w:pPr>
         <w:pStyle w:val="Help"/>
-        <w:numPr>
-          <w:ilvl w:val="0"/>
-          <w:numId w:val="29"/>
-        </w:numPr>
-      </w:pPr>
-      <w:r>
-        <w:t>D’utilisateur(s) humain(s)</w:t>
-      </w:r>
-    </w:p>
-    <w:p>
-      <w:pPr>
-        <w:pStyle w:val="Help"/>
-        <w:numPr>
-          <w:ilvl w:val="0"/>
-          <w:numId w:val="29"/>
-        </w:numPr>
-      </w:pPr>
-      <w:r>
-        <w:t>D’utilisateur(s) logiciel(s) (clients d’une API, par exemple)</w:t>
-      </w:r>
-    </w:p>
-    <w:p>
-      <w:pPr>
-        <w:pStyle w:val="Help"/>
-        <w:numPr>
-          <w:ilvl w:val="0"/>
-          <w:numId w:val="29"/>
-        </w:numPr>
-      </w:pPr>
-      <w:r>
-        <w:t>De réseau</w:t>
-      </w:r>
-    </w:p>
-    <w:p>
-      <w:pPr>
-        <w:pStyle w:val="Help"/>
-        <w:numPr>
-          <w:ilvl w:val="0"/>
-          <w:numId w:val="29"/>
-        </w:numPr>
-      </w:pPr>
-      <w:r>
-        <w:t>De ressources externes</w:t>
+        <w:rPr>
+          <w:color w:val="000000" w:themeColor="text1"/>
+        </w:rPr>
+      </w:pPr>
+      <w:r>
+        <w:rPr>
+          <w:color w:val="000000" w:themeColor="text1"/>
+        </w:rPr>
+        <w:t xml:space="preserve">L’interface a été faite avec </w:t>
+      </w:r>
+      <w:proofErr w:type="spellStart"/>
+      <w:r>
+        <w:rPr>
+          <w:color w:val="000000" w:themeColor="text1"/>
+        </w:rPr>
+        <w:t>tkinter</w:t>
+      </w:r>
+      <w:proofErr w:type="spellEnd"/>
+      <w:r>
+        <w:rPr>
+          <w:color w:val="000000" w:themeColor="text1"/>
+        </w:rPr>
+        <w:t xml:space="preserve"> et python.</w:t>
       </w:r>
     </w:p>
     <w:p>
@@ -2982,7 +3073,7 @@
           <w:iCs/>
         </w:rPr>
       </w:pPr>
-      <w:bookmarkStart w:id="16" w:name="_Toc129347773"/>
+      <w:bookmarkStart w:id="14" w:name="_Toc130561521"/>
       <w:r>
         <w:rPr>
           <w:i w:val="0"/>
@@ -2990,102 +3081,88 @@
         </w:rPr>
         <w:t>Choix techniques</w:t>
       </w:r>
-      <w:bookmarkEnd w:id="16"/>
+      <w:bookmarkEnd w:id="14"/>
     </w:p>
     <w:p>
       <w:pPr>
         <w:pStyle w:val="Help"/>
-      </w:pPr>
-      <w:r>
-        <w:t>Les divers choix qui ont été faits pour la réalisation du mandat</w:t>
-      </w:r>
-      <w:r>
-        <w:t>, en termes de :</w:t>
+        <w:rPr>
+          <w:color w:val="000000" w:themeColor="text1"/>
+        </w:rPr>
+      </w:pPr>
+      <w:r>
+        <w:rPr>
+          <w:color w:val="000000" w:themeColor="text1"/>
+        </w:rPr>
+        <w:t xml:space="preserve">Je suis sur un système d’exploitation </w:t>
+      </w:r>
+      <w:proofErr w:type="spellStart"/>
+      <w:r>
+        <w:rPr>
+          <w:color w:val="000000" w:themeColor="text1"/>
+        </w:rPr>
+        <w:t>windows</w:t>
+      </w:r>
+      <w:proofErr w:type="spellEnd"/>
+      <w:r>
+        <w:rPr>
+          <w:color w:val="000000" w:themeColor="text1"/>
+        </w:rPr>
+        <w:t xml:space="preserve"> et j’utilise </w:t>
+      </w:r>
+      <w:proofErr w:type="spellStart"/>
+      <w:r>
+        <w:rPr>
+          <w:color w:val="000000" w:themeColor="text1"/>
+        </w:rPr>
+        <w:t>pycharm</w:t>
+      </w:r>
+      <w:proofErr w:type="spellEnd"/>
+      <w:r>
+        <w:rPr>
+          <w:color w:val="000000" w:themeColor="text1"/>
+        </w:rPr>
+        <w:t xml:space="preserve"> comme éditeur.</w:t>
       </w:r>
     </w:p>
     <w:p>
       <w:pPr>
         <w:pStyle w:val="Help"/>
-        <w:numPr>
-          <w:ilvl w:val="0"/>
-          <w:numId w:val="18"/>
-        </w:numPr>
-      </w:pPr>
-      <w:r>
-        <w:t>Matériel</w:t>
-      </w:r>
-    </w:p>
-    <w:p>
-      <w:pPr>
-        <w:pStyle w:val="Help"/>
-        <w:numPr>
-          <w:ilvl w:val="0"/>
-          <w:numId w:val="18"/>
-        </w:numPr>
-      </w:pPr>
-      <w:r>
-        <w:t>S</w:t>
-      </w:r>
-      <w:r>
-        <w:t>ystèmes d'exploitation</w:t>
-      </w:r>
-    </w:p>
-    <w:p>
-      <w:pPr>
-        <w:pStyle w:val="Help"/>
-        <w:numPr>
-          <w:ilvl w:val="0"/>
-          <w:numId w:val="18"/>
-        </w:numPr>
-      </w:pPr>
-      <w:r>
-        <w:t xml:space="preserve">Logiciels tiers (utilitaires, </w:t>
+      </w:pPr>
+      <w:r>
+        <w:rPr>
+          <w:color w:val="000000" w:themeColor="text1"/>
+        </w:rPr>
+        <w:t xml:space="preserve">Comme logiciel tiers, dans le cadre du module, j’utilise également </w:t>
       </w:r>
       <w:proofErr w:type="spellStart"/>
       <w:r>
-        <w:t>frameworks</w:t>
+        <w:rPr>
+          <w:color w:val="000000" w:themeColor="text1"/>
+        </w:rPr>
+        <w:t>icescrum</w:t>
       </w:r>
       <w:proofErr w:type="spellEnd"/>
       <w:r>
-        <w:t xml:space="preserve">, navigateurs </w:t>
-      </w:r>
-      <w:proofErr w:type="gramStart"/>
-      <w:r>
-        <w:t>cible,…</w:t>
-      </w:r>
-      <w:proofErr w:type="gramEnd"/>
-      <w:r>
-        <w:t>)</w:t>
-      </w:r>
-    </w:p>
-    <w:p>
-      <w:pPr>
-        <w:pStyle w:val="Help"/>
-      </w:pPr>
-      <w:r>
-        <w:t xml:space="preserve">Pour chaque élément cité, on donnera une justification du choix </w:t>
-      </w:r>
-      <w:r>
-        <w:t>et on fera la distinction entre ce qui concerne le travail de réalisation et ce qui concerne l’utilisation en production</w:t>
-      </w:r>
-    </w:p>
-    <w:p>
-      <w:pPr>
-        <w:rPr>
-          <w:i/>
-          <w:iCs/>
-          <w:color w:val="548DD4"/>
-          <w:szCs w:val="14"/>
-        </w:rPr>
-      </w:pPr>
-      <w:r>
-        <w:br w:type="page"/>
-      </w:r>
-    </w:p>
-    <w:p>
-      <w:pPr>
-        <w:pStyle w:val="Help"/>
-      </w:pPr>
+        <w:rPr>
+          <w:color w:val="000000" w:themeColor="text1"/>
+        </w:rPr>
+        <w:t xml:space="preserve"> et </w:t>
+      </w:r>
+      <w:proofErr w:type="spellStart"/>
+      <w:r>
+        <w:rPr>
+          <w:color w:val="000000" w:themeColor="text1"/>
+        </w:rPr>
+        <w:t>github</w:t>
+      </w:r>
+      <w:proofErr w:type="spellEnd"/>
+      <w:r>
+        <w:rPr>
+          <w:color w:val="000000" w:themeColor="text1"/>
+        </w:rPr>
+        <w:t>.</w:t>
+      </w:r>
     </w:p>
     <w:p>
       <w:pPr>
@@ -3095,9 +3172,8 @@
           <w:iCs/>
         </w:rPr>
       </w:pPr>
-      <w:bookmarkStart w:id="17" w:name="_Toc129347774"/>
-      <w:bookmarkStart w:id="18" w:name="_Toc125451221"/>
-      <w:bookmarkEnd w:id="17"/>
+      <w:bookmarkStart w:id="15" w:name="_Toc125451221"/>
+      <w:bookmarkStart w:id="16" w:name="_Toc130561522"/>
       <w:r>
         <w:rPr>
           <w:i w:val="0"/>
@@ -3105,8 +3181,10 @@
         </w:rPr>
         <w:t>Points techniques spécifiques</w:t>
       </w:r>
-      <w:bookmarkEnd w:id="18"/>
-    </w:p>
+      <w:bookmarkEnd w:id="15"/>
+      <w:bookmarkEnd w:id="16"/>
+    </w:p>
+    <w:p/>
     <w:p>
       <w:pPr>
         <w:pStyle w:val="Titre3"/>
@@ -3116,22 +3194,29 @@
         </w:numPr>
         <w:ind w:left="720" w:hanging="720"/>
       </w:pPr>
-      <w:r>
-        <w:t>L’assignation des touches « </w:t>
-      </w:r>
-      <w:proofErr w:type="spellStart"/>
-      <w:proofErr w:type="gramStart"/>
-      <w:r>
-        <w:t>a,w</w:t>
-      </w:r>
-      <w:proofErr w:type="gramEnd"/>
-      <w:r>
-        <w:t>,d,s</w:t>
-      </w:r>
-      <w:proofErr w:type="spellEnd"/>
-      <w:r>
-        <w:t> »</w:t>
-      </w:r>
+      <w:bookmarkStart w:id="17" w:name="_Toc130561523"/>
+      <w:r>
+        <w:t>L’assignation des touches « a,</w:t>
+      </w:r>
+      <w:r>
+        <w:t xml:space="preserve"> </w:t>
+      </w:r>
+      <w:r>
+        <w:t>w,</w:t>
+      </w:r>
+      <w:r>
+        <w:t xml:space="preserve"> </w:t>
+      </w:r>
+      <w:r>
+        <w:t>d,</w:t>
+      </w:r>
+      <w:r>
+        <w:t xml:space="preserve"> </w:t>
+      </w:r>
+      <w:r>
+        <w:t>s»</w:t>
+      </w:r>
+      <w:bookmarkEnd w:id="17"/>
     </w:p>
     <w:p/>
     <w:p>
@@ -3193,15 +3278,7 @@
     <w:p/>
     <w:p>
       <w:r>
-        <w:t>Il est nécessaire, par la suite, de répéter l’opération pour l’assignation de chaque touche voulue. (</w:t>
-      </w:r>
-      <w:proofErr w:type="gramStart"/>
-      <w:r>
-        <w:t>vers</w:t>
-      </w:r>
-      <w:proofErr w:type="gramEnd"/>
-      <w:r>
-        <w:t xml:space="preserve"> la droite, le bas et vers le haut)</w:t>
+        <w:t>Il est nécessaire, par la suite, de répéter l’opération pour l’assignation de chaque touche voulue. (vers la droite, le bas et vers le haut)</w:t>
       </w:r>
     </w:p>
     <w:p/>
@@ -3259,21 +3336,198 @@
         <w:t>Par la suite, il faut assigner les fonctions définies avec les touches du clavier.</w:t>
       </w:r>
     </w:p>
+    <w:p>
+      <w:r>
+        <w:br w:type="page"/>
+      </w:r>
+    </w:p>
     <w:p/>
+    <w:p/>
+    <w:p>
+      <w:r>
+        <w:t>Fonction</w:t>
+      </w:r>
+      <w:r>
+        <w:t xml:space="preserve"> "gagner"</w:t>
+      </w:r>
+      <w:r>
+        <w:t>.</w:t>
+      </w:r>
+    </w:p>
+    <w:p>
+      <w:r>
+        <w:t>Voici une explication étape par étape:</w:t>
+      </w:r>
+    </w:p>
+    <w:p>
+      <w:r>
+        <w:rPr>
+          <w:noProof/>
+        </w:rPr>
+        <w:drawing>
+          <wp:inline distT="0" distB="0" distL="0" distR="0" wp14:anchorId="3E36DA16" wp14:editId="2FC26B85">
+            <wp:extent cx="5759450" cy="1952625"/>
+            <wp:effectExtent l="0" t="0" r="0" b="9525"/>
+            <wp:docPr id="11" name="Image 11" descr="Une image contenant texte&#10;&#10;Description générée automatiquement"/>
+            <wp:cNvGraphicFramePr>
+              <a:graphicFrameLocks xmlns:a="http://schemas.openxmlformats.org/drawingml/2006/main" noChangeAspect="1"/>
+            </wp:cNvGraphicFramePr>
+            <a:graphic xmlns:a="http://schemas.openxmlformats.org/drawingml/2006/main">
+              <a:graphicData uri="http://schemas.openxmlformats.org/drawingml/2006/picture">
+                <pic:pic xmlns:pic="http://schemas.openxmlformats.org/drawingml/2006/picture">
+                  <pic:nvPicPr>
+                    <pic:cNvPr id="11" name="Image 11" descr="Une image contenant texte&#10;&#10;Description générée automatiquement"/>
+                    <pic:cNvPicPr/>
+                  </pic:nvPicPr>
+                  <pic:blipFill>
+                    <a:blip r:embed="rId15">
+                      <a:extLst>
+                        <a:ext uri="{28A0092B-C50C-407E-A947-70E740481C1C}">
+                          <a14:useLocalDpi xmlns:a14="http://schemas.microsoft.com/office/drawing/2010/main" val="0"/>
+                        </a:ext>
+                      </a:extLst>
+                    </a:blip>
+                    <a:stretch>
+                      <a:fillRect/>
+                    </a:stretch>
+                  </pic:blipFill>
+                  <pic:spPr>
+                    <a:xfrm>
+                      <a:off x="0" y="0"/>
+                      <a:ext cx="5759450" cy="1952625"/>
+                    </a:xfrm>
+                    <a:prstGeom prst="rect">
+                      <a:avLst/>
+                    </a:prstGeom>
+                  </pic:spPr>
+                </pic:pic>
+              </a:graphicData>
+            </a:graphic>
+          </wp:inline>
+        </w:drawing>
+      </w:r>
+    </w:p>
+    <w:p/>
+    <w:p>
+      <w:r>
+        <w:t>La première ligne contient "global first2048", ce qui signifie que nous allons utiliser une variable appelée "first2048" qui est définie en dehors de cette fonction. Cela permet à la fonction d'accéder à la variable même si elle n'a pas été déclarée à l'intérieur de la fonction elle-même.</w:t>
+      </w:r>
+    </w:p>
+    <w:p/>
+    <w:p>
+      <w:r>
+        <w:t>La boucle "for line in range(</w:t>
+      </w:r>
+      <w:proofErr w:type="spellStart"/>
+      <w:r>
+        <w:t>len</w:t>
+      </w:r>
+      <w:proofErr w:type="spellEnd"/>
+      <w:r>
+        <w:t>(</w:t>
+      </w:r>
+      <w:proofErr w:type="spellStart"/>
+      <w:r>
+        <w:t>numbers</w:t>
+      </w:r>
+      <w:proofErr w:type="spellEnd"/>
+      <w:r>
+        <w:t>))" parcourt chaque ligne dans la grille de nombres.</w:t>
+      </w:r>
+    </w:p>
+    <w:p/>
+    <w:p>
+      <w:r>
+        <w:t>La boucle "for col in range(</w:t>
+      </w:r>
+      <w:proofErr w:type="spellStart"/>
+      <w:r>
+        <w:t>len</w:t>
+      </w:r>
+      <w:proofErr w:type="spellEnd"/>
+      <w:r>
+        <w:t>(</w:t>
+      </w:r>
+      <w:proofErr w:type="spellStart"/>
+      <w:r>
+        <w:t>numbers</w:t>
+      </w:r>
+      <w:proofErr w:type="spellEnd"/>
+      <w:r>
+        <w:t>[line]))" parcourt chaque colonne dans la ligne actuelle.</w:t>
+      </w:r>
+    </w:p>
+    <w:p/>
+    <w:p>
+      <w:r>
+        <w:t>La condition "if first2048 == 1" vérifie si la variable "first2048" est égale à 1. Si c'est le cas, cela signifie que le joueur n'a pas encore atteint le nombre 2048.</w:t>
+      </w:r>
+    </w:p>
+    <w:p/>
+    <w:p>
+      <w:r>
+        <w:t xml:space="preserve">La condition "if </w:t>
+      </w:r>
+      <w:proofErr w:type="spellStart"/>
+      <w:r>
+        <w:t>numbers</w:t>
+      </w:r>
+      <w:proofErr w:type="spellEnd"/>
+      <w:r>
+        <w:t>[line][col] == 2048" vérifie si le nombre actuel dans la grille est égal à 2048. Si c'est le cas, cela signifie que le joueur a atteint le nombre 2048 et a gagné le jeu.</w:t>
+      </w:r>
+    </w:p>
+    <w:p/>
+    <w:p>
+      <w:r>
+        <w:t>Si le joueur a gagné, la fonction "</w:t>
+      </w:r>
+      <w:proofErr w:type="spellStart"/>
+      <w:r>
+        <w:t>messagebox.showinfo</w:t>
+      </w:r>
+      <w:proofErr w:type="spellEnd"/>
+      <w:r>
+        <w:t>" affiche une boîte de dialogue contenant le message "Vous avez gagné!".</w:t>
+      </w:r>
+    </w:p>
+    <w:p/>
+    <w:p>
+      <w:r>
+        <w:t>La ligne suivante "first2048 = 0" met à jour la variable "first2048" pour indiquer que le joueur a gagné et ne peut plus gagner à nouveau.</w:t>
+      </w:r>
+    </w:p>
+    <w:p/>
+    <w:p>
+      <w:r>
+        <w:t>Enfin, la fonction "display()" est appelée pour mettre à jour l'affichage de la grille de nombres.</w:t>
+      </w:r>
+    </w:p>
+    <w:p/>
+    <w:p>
+      <w:r>
+        <w:t>En résumé, cette fonction vérifie si le joueur a atteint le nombre 2048 dans la grille de nombres. Si oui, elle affiche un message de victoire et met à jour l'affichage de la grille.</w:t>
+      </w:r>
+    </w:p>
+    <w:p/>
+    <w:p/>
+    <w:p/>
+    <w:p/>
     <w:p>
       <w:pPr>
         <w:pStyle w:val="Titre1"/>
       </w:pPr>
-      <w:bookmarkStart w:id="19" w:name="_Toc25553321"/>
-      <w:bookmarkStart w:id="20" w:name="_Toc71691025"/>
-      <w:bookmarkStart w:id="21" w:name="_Toc129347775"/>
+      <w:bookmarkStart w:id="18" w:name="_Toc25553321"/>
+      <w:bookmarkStart w:id="19" w:name="_Toc71691025"/>
+      <w:bookmarkStart w:id="20" w:name="_Toc130561524"/>
+      <w:bookmarkEnd w:id="10"/>
+      <w:bookmarkEnd w:id="11"/>
       <w:bookmarkEnd w:id="12"/>
-      <w:bookmarkEnd w:id="13"/>
-      <w:bookmarkEnd w:id="14"/>
-      <w:r>
+      <w:r>
+        <w:lastRenderedPageBreak/>
         <w:t>Tests</w:t>
       </w:r>
-      <w:bookmarkEnd w:id="21"/>
+      <w:bookmarkEnd w:id="20"/>
     </w:p>
     <w:p>
       <w:pPr>
@@ -3283,7 +3537,7 @@
           <w:iCs/>
         </w:rPr>
       </w:pPr>
-      <w:bookmarkStart w:id="22" w:name="_Toc129347776"/>
+      <w:bookmarkStart w:id="21" w:name="_Toc130561525"/>
       <w:r>
         <w:rPr>
           <w:i w:val="0"/>
@@ -3298,7 +3552,7 @@
         </w:rPr>
         <w:t>est</w:t>
       </w:r>
-      <w:bookmarkEnd w:id="19"/>
+      <w:bookmarkEnd w:id="18"/>
       <w:r>
         <w:rPr>
           <w:i w:val="0"/>
@@ -3306,9 +3560,28 @@
         </w:rPr>
         <w:t>s effectués</w:t>
       </w:r>
-      <w:bookmarkEnd w:id="20"/>
-      <w:bookmarkEnd w:id="22"/>
-    </w:p>
+      <w:bookmarkEnd w:id="19"/>
+      <w:bookmarkEnd w:id="21"/>
+    </w:p>
+    <w:p>
+      <w:r>
+        <w:t xml:space="preserve">Tests effectués sur </w:t>
+      </w:r>
+      <w:proofErr w:type="spellStart"/>
+      <w:r>
+        <w:t>Icescrum</w:t>
+      </w:r>
+      <w:proofErr w:type="spellEnd"/>
+      <w:r>
+        <w:t>. Les tests sont visible dans chaque sprint et pour chaque étapes.</w:t>
+      </w:r>
+    </w:p>
+    <w:p>
+      <w:r>
+        <w:t>Voici le lien de mon repository :</w:t>
+      </w:r>
+    </w:p>
+    <w:p/>
     <w:p>
       <w:r>
         <w:t>https://icescrum.cpnv.ch/p/MA20MA2020/#/planning/3095/sprint/3107/details</w:t>
@@ -3322,9 +3595,9 @@
           <w:iCs/>
         </w:rPr>
       </w:pPr>
-      <w:bookmarkStart w:id="23" w:name="_Toc25553322"/>
-      <w:bookmarkStart w:id="24" w:name="_Toc71691026"/>
-      <w:bookmarkStart w:id="25" w:name="_Toc129347777"/>
+      <w:bookmarkStart w:id="22" w:name="_Toc25553322"/>
+      <w:bookmarkStart w:id="23" w:name="_Toc71691026"/>
+      <w:bookmarkStart w:id="24" w:name="_Toc130561526"/>
       <w:r>
         <w:rPr>
           <w:i w:val="0"/>
@@ -3332,7 +3605,7 @@
         </w:rPr>
         <w:t xml:space="preserve">Erreurs </w:t>
       </w:r>
-      <w:bookmarkEnd w:id="23"/>
+      <w:bookmarkEnd w:id="22"/>
       <w:r>
         <w:rPr>
           <w:i w:val="0"/>
@@ -3340,8 +3613,8 @@
         </w:rPr>
         <w:t>restantes</w:t>
       </w:r>
+      <w:bookmarkEnd w:id="23"/>
       <w:bookmarkEnd w:id="24"/>
-      <w:bookmarkEnd w:id="25"/>
       <w:r>
         <w:rPr>
           <w:i w:val="0"/>
@@ -3352,52 +3625,120 @@
     </w:p>
     <w:p>
       <w:r>
+        <w:t xml:space="preserve">Programme sans erreur lors de rendre le sprint </w:t>
+      </w:r>
+      <w:r>
+        <w:t>1.</w:t>
+      </w:r>
+    </w:p>
+    <w:p>
+      <w:r>
         <w:t>Programme sans erreur lors de rendre le sprint 2.</w:t>
       </w:r>
     </w:p>
     <w:p>
+      <w:r>
+        <w:t>Programme sans erreur lors de rendre le sprint 3.</w:t>
+      </w:r>
+    </w:p>
+    <w:p>
       <w:pPr>
         <w:pStyle w:val="Titre1"/>
         <w:tabs>
           <w:tab w:val="num" w:pos="360"/>
         </w:tabs>
       </w:pPr>
-      <w:bookmarkStart w:id="26" w:name="_Toc25553328"/>
-      <w:bookmarkStart w:id="27" w:name="_Toc71703263"/>
-      <w:bookmarkStart w:id="28" w:name="_Toc129347778"/>
+      <w:bookmarkStart w:id="25" w:name="_Toc25553328"/>
+      <w:bookmarkStart w:id="26" w:name="_Toc71703263"/>
+      <w:bookmarkStart w:id="27" w:name="_Toc130561527"/>
       <w:r>
         <w:t>C</w:t>
       </w:r>
+      <w:bookmarkEnd w:id="25"/>
       <w:bookmarkEnd w:id="26"/>
+      <w:r>
+        <w:t>onclusions</w:t>
+      </w:r>
       <w:bookmarkEnd w:id="27"/>
-      <w:r>
-        <w:t>onclusions</w:t>
-      </w:r>
-      <w:bookmarkEnd w:id="28"/>
     </w:p>
     <w:p>
       <w:pPr>
         <w:pStyle w:val="Help"/>
-      </w:pPr>
-      <w:r>
-        <w:t xml:space="preserve">Développez en tous cas les points </w:t>
-      </w:r>
-      <w:proofErr w:type="gramStart"/>
-      <w:r>
-        <w:t>suivants:</w:t>
-      </w:r>
-      <w:proofErr w:type="gramEnd"/>
+        <w:rPr>
+          <w:color w:val="000000" w:themeColor="text1"/>
+        </w:rPr>
+      </w:pPr>
+      <w:r>
+        <w:rPr>
+          <w:color w:val="000000" w:themeColor="text1"/>
+        </w:rPr>
+        <w:t>Les objectifs donnés</w:t>
+      </w:r>
+      <w:r>
+        <w:rPr>
+          <w:color w:val="000000" w:themeColor="text1"/>
+        </w:rPr>
+        <w:t xml:space="preserve"> pour la réalisation du jeu ont été accompli.</w:t>
+      </w:r>
+    </w:p>
+    <w:p>
+      <w:pPr>
+        <w:pStyle w:val="Help"/>
+        <w:rPr>
+          <w:color w:val="000000" w:themeColor="text1"/>
+        </w:rPr>
+      </w:pPr>
+      <w:r>
+        <w:rPr>
+          <w:color w:val="000000" w:themeColor="text1"/>
+        </w:rPr>
+        <w:t>Le module et le projet étant bien organisé grâce à une bonne préparation, le déroulement du code s’est bien passé.</w:t>
+      </w:r>
+    </w:p>
+    <w:p>
+      <w:pPr>
+        <w:pStyle w:val="Help"/>
+        <w:rPr>
+          <w:color w:val="000000" w:themeColor="text1"/>
+        </w:rPr>
+      </w:pPr>
+      <w:r>
+        <w:rPr>
+          <w:color w:val="000000" w:themeColor="text1"/>
+        </w:rPr>
+        <w:t xml:space="preserve">Plusieurs points positifs : </w:t>
+      </w:r>
+    </w:p>
+    <w:p>
+      <w:pPr>
+        <w:pStyle w:val="Help"/>
+        <w:rPr>
+          <w:color w:val="000000" w:themeColor="text1"/>
+        </w:rPr>
+      </w:pPr>
     </w:p>
     <w:p>
       <w:pPr>
         <w:pStyle w:val="Help"/>
         <w:numPr>
           <w:ilvl w:val="0"/>
-          <w:numId w:val="25"/>
+          <w:numId w:val="31"/>
         </w:numPr>
-      </w:pPr>
-      <w:r>
-        <w:t>Objectifs atteints / non-atteints</w:t>
+        <w:rPr>
+          <w:color w:val="000000" w:themeColor="text1"/>
+        </w:rPr>
+      </w:pPr>
+      <w:r>
+        <w:rPr>
+          <w:color w:val="000000" w:themeColor="text1"/>
+        </w:rPr>
+        <w:t>Cela m’a fait beaucoup apprendre sur python, je suis plus à l’aise avec la programmation</w:t>
+      </w:r>
+      <w:r>
+        <w:rPr>
+          <w:color w:val="000000" w:themeColor="text1"/>
+        </w:rPr>
+        <w:t>.</w:t>
       </w:r>
     </w:p>
     <w:p>
@@ -3405,47 +3746,123 @@
         <w:pStyle w:val="Help"/>
         <w:numPr>
           <w:ilvl w:val="0"/>
-          <w:numId w:val="25"/>
+          <w:numId w:val="31"/>
         </w:numPr>
-      </w:pPr>
-      <w:r>
-        <w:t>Comparaison entre ce qui avait prévu et ce qui s’est passé, en termes de planning et (éventuellement) de budget</w:t>
+        <w:rPr>
+          <w:color w:val="000000" w:themeColor="text1"/>
+        </w:rPr>
+      </w:pPr>
+      <w:r>
+        <w:rPr>
+          <w:color w:val="000000" w:themeColor="text1"/>
+        </w:rPr>
+        <w:t xml:space="preserve">Le fait également que </w:t>
+      </w:r>
+      <w:r>
+        <w:rPr>
+          <w:color w:val="000000" w:themeColor="text1"/>
+        </w:rPr>
+        <w:t>le jeu</w:t>
+      </w:r>
+      <w:r>
+        <w:rPr>
+          <w:color w:val="000000" w:themeColor="text1"/>
+        </w:rPr>
+        <w:t xml:space="preserve"> </w:t>
+      </w:r>
+      <w:r>
+        <w:rPr>
+          <w:color w:val="000000" w:themeColor="text1"/>
+        </w:rPr>
+        <w:t>ait</w:t>
+      </w:r>
+      <w:r>
+        <w:rPr>
+          <w:color w:val="000000" w:themeColor="text1"/>
+        </w:rPr>
+        <w:t xml:space="preserve"> été fait sous forme de projet facilite l’organisation et la compréhension de la tâche.</w:t>
       </w:r>
     </w:p>
     <w:p>
       <w:pPr>
         <w:pStyle w:val="Help"/>
-        <w:numPr>
-          <w:ilvl w:val="0"/>
-          <w:numId w:val="25"/>
-        </w:numPr>
-      </w:pPr>
-      <w:r>
-        <w:t>Points positifs / négatifs</w:t>
-      </w:r>
+        <w:rPr>
+          <w:color w:val="000000" w:themeColor="text1"/>
+        </w:rPr>
+      </w:pPr>
     </w:p>
     <w:p>
       <w:pPr>
         <w:pStyle w:val="Help"/>
-        <w:numPr>
-          <w:ilvl w:val="0"/>
-          <w:numId w:val="25"/>
-        </w:numPr>
-      </w:pPr>
-      <w:r>
-        <w:t>Difficultés particulières</w:t>
-      </w:r>
+        <w:rPr>
+          <w:color w:val="000000" w:themeColor="text1"/>
+        </w:rPr>
+      </w:pPr>
     </w:p>
     <w:p>
       <w:pPr>
         <w:pStyle w:val="Help"/>
-        <w:numPr>
-          <w:ilvl w:val="0"/>
-          <w:numId w:val="25"/>
-        </w:numPr>
-      </w:pPr>
-      <w:r>
-        <w:t>Suites possibles pour le projet (évolutions &amp; améliorations)</w:t>
+        <w:rPr>
+          <w:color w:val="000000" w:themeColor="text1"/>
+        </w:rPr>
+      </w:pPr>
+      <w:r>
+        <w:rPr>
+          <w:color w:val="000000" w:themeColor="text1"/>
+        </w:rPr>
+        <w:t>J’ai rencontré quelques difficultés au cours du code comme certai</w:t>
+      </w:r>
+      <w:r>
+        <w:rPr>
+          <w:color w:val="000000" w:themeColor="text1"/>
+        </w:rPr>
+        <w:t>ns</w:t>
+      </w:r>
+      <w:r>
+        <w:rPr>
+          <w:color w:val="000000" w:themeColor="text1"/>
+        </w:rPr>
+        <w:t xml:space="preserve"> bug</w:t>
+      </w:r>
+      <w:r>
+        <w:rPr>
+          <w:color w:val="000000" w:themeColor="text1"/>
+        </w:rPr>
+        <w:t>s</w:t>
+      </w:r>
+      <w:r>
+        <w:rPr>
+          <w:color w:val="000000" w:themeColor="text1"/>
+        </w:rPr>
+        <w:t>, comme par exemple le score qui comptait le nombre de déplacement plusieurs fois et qui, par conséquent, influençait dans le véritable score lors de la partie.</w:t>
+      </w:r>
+    </w:p>
+    <w:p>
+      <w:pPr>
+        <w:pStyle w:val="Help"/>
+        <w:rPr>
+          <w:color w:val="000000" w:themeColor="text1"/>
+        </w:rPr>
+      </w:pPr>
+      <w:r>
+        <w:rPr>
+          <w:color w:val="000000" w:themeColor="text1"/>
+        </w:rPr>
+        <w:t>Nous n’avions pas besoin d’un budget pour la réalisation de ce projet.</w:t>
+      </w:r>
+    </w:p>
+    <w:p>
+      <w:pPr>
+        <w:pStyle w:val="Help"/>
+        <w:rPr>
+          <w:color w:val="000000" w:themeColor="text1"/>
+        </w:rPr>
+      </w:pPr>
+      <w:r>
+        <w:rPr>
+          <w:color w:val="000000" w:themeColor="text1"/>
+        </w:rPr>
+        <w:t>Il est encore possible de réaliser quelques modifications ou personnalisations dans le jeu tel qu’un changement de couleur lors de la victoire ou, par exemple, insérer une mémoire qui stockerait les scores de différents joueurs. Cela donnerait la possibilité d’un « meilleur score ».</w:t>
       </w:r>
     </w:p>
     <w:p>
@@ -3455,17 +3872,16 @@
           <w:tab w:val="num" w:pos="360"/>
         </w:tabs>
       </w:pPr>
-      <w:bookmarkStart w:id="29" w:name="_Toc71703264"/>
-      <w:bookmarkStart w:id="30" w:name="_Toc129347779"/>
-      <w:r>
-        <w:lastRenderedPageBreak/>
+      <w:bookmarkStart w:id="28" w:name="_Toc71703264"/>
+      <w:bookmarkStart w:id="29" w:name="_Toc130561528"/>
+      <w:r>
         <w:t>A</w:t>
       </w:r>
+      <w:bookmarkEnd w:id="28"/>
+      <w:r>
+        <w:t>nnexes</w:t>
+      </w:r>
       <w:bookmarkEnd w:id="29"/>
-      <w:r>
-        <w:t>nnexes</w:t>
-      </w:r>
-      <w:bookmarkEnd w:id="30"/>
     </w:p>
     <w:p>
       <w:pPr>
@@ -3475,8 +3891,8 @@
           <w:iCs/>
         </w:rPr>
       </w:pPr>
-      <w:bookmarkStart w:id="31" w:name="_Toc71703265"/>
-      <w:bookmarkStart w:id="32" w:name="_Toc129347780"/>
+      <w:bookmarkStart w:id="30" w:name="_Toc71703265"/>
+      <w:bookmarkStart w:id="31" w:name="_Toc130561529"/>
       <w:r>
         <w:rPr>
           <w:i w:val="0"/>
@@ -3484,117 +3900,37 @@
         </w:rPr>
         <w:t>Sources – Bibliographie</w:t>
       </w:r>
+      <w:bookmarkEnd w:id="30"/>
       <w:bookmarkEnd w:id="31"/>
-      <w:bookmarkEnd w:id="32"/>
-    </w:p>
-    <w:p/>
-    <w:p>
-      <w:pPr>
-        <w:pStyle w:val="Titre2"/>
-        <w:rPr>
-          <w:i w:val="0"/>
-          <w:iCs/>
-        </w:rPr>
-      </w:pPr>
-      <w:bookmarkStart w:id="33" w:name="_Toc25553330"/>
-      <w:bookmarkStart w:id="34" w:name="_Toc71703266"/>
-      <w:bookmarkStart w:id="35" w:name="_Toc129347781"/>
-      <w:r>
-        <w:rPr>
-          <w:i w:val="0"/>
-          <w:iCs/>
-        </w:rPr>
-        <w:t xml:space="preserve">Journal de bord </w:t>
-      </w:r>
-      <w:bookmarkEnd w:id="33"/>
-      <w:bookmarkEnd w:id="34"/>
-      <w:r>
-        <w:rPr>
-          <w:i w:val="0"/>
-          <w:iCs/>
-        </w:rPr>
-        <w:t>du projet</w:t>
-      </w:r>
-      <w:bookmarkEnd w:id="35"/>
-    </w:p>
-    <w:p/>
-    <w:tbl>
-      <w:tblPr>
-        <w:tblW w:w="8786" w:type="dxa"/>
-        <w:tblInd w:w="534" w:type="dxa"/>
-        <w:tblBorders>
-          <w:top w:val="single" w:sz="4" w:space="0" w:color="auto"/>
-          <w:left w:val="single" w:sz="4" w:space="0" w:color="auto"/>
-          <w:bottom w:val="single" w:sz="4" w:space="0" w:color="auto"/>
-          <w:right w:val="single" w:sz="4" w:space="0" w:color="auto"/>
-          <w:insideH w:val="single" w:sz="4" w:space="0" w:color="auto"/>
-          <w:insideV w:val="single" w:sz="4" w:space="0" w:color="auto"/>
-        </w:tblBorders>
-        <w:tblLook w:val="00A0" w:firstRow="1" w:lastRow="0" w:firstColumn="1" w:lastColumn="0" w:noHBand="0" w:noVBand="0"/>
-      </w:tblPr>
-      <w:tblGrid>
-        <w:gridCol w:w="1134"/>
-        <w:gridCol w:w="7652"/>
-      </w:tblGrid>
-      <w:tr>
-        <w:tc>
-          <w:tcPr>
-            <w:tcW w:w="1134" w:type="dxa"/>
-          </w:tcPr>
-          <w:p>
-            <w:pPr>
-              <w:rPr>
-                <w:b/>
-              </w:rPr>
-            </w:pPr>
-            <w:r>
-              <w:rPr>
-                <w:b/>
-              </w:rPr>
-              <w:t>Date</w:t>
-            </w:r>
-          </w:p>
-        </w:tc>
-        <w:tc>
-          <w:tcPr>
-            <w:tcW w:w="7652" w:type="dxa"/>
-          </w:tcPr>
-          <w:p>
-            <w:pPr>
-              <w:rPr>
-                <w:b/>
-              </w:rPr>
-            </w:pPr>
-            <w:r>
-              <w:rPr>
-                <w:b/>
-              </w:rPr>
-              <w:t>Evénement</w:t>
-            </w:r>
-            <w:r>
-              <w:rPr>
-                <w:b/>
-              </w:rPr>
-              <w:t xml:space="preserve"> </w:t>
-            </w:r>
-          </w:p>
-        </w:tc>
-      </w:tr>
-      <w:tr>
-        <w:tc>
-          <w:tcPr>
-            <w:tcW w:w="1134" w:type="dxa"/>
-          </w:tcPr>
-          <w:p/>
-        </w:tc>
-        <w:tc>
-          <w:tcPr>
-            <w:tcW w:w="7652" w:type="dxa"/>
-          </w:tcPr>
-          <w:p/>
-        </w:tc>
-      </w:tr>
-    </w:tbl>
+    </w:p>
+    <w:p>
+      <w:r>
+        <w:t>Carlos – pour l’affichage et plusieurs fonctions</w:t>
+      </w:r>
+    </w:p>
+    <w:p>
+      <w:proofErr w:type="spellStart"/>
+      <w:r>
+        <w:t>Fakime</w:t>
+      </w:r>
+      <w:proofErr w:type="spellEnd"/>
+      <w:r>
+        <w:t xml:space="preserve"> – score, gagner/perdu</w:t>
+      </w:r>
+    </w:p>
+    <w:p>
+      <w:proofErr w:type="spellStart"/>
+      <w:r>
+        <w:t>Esteban</w:t>
+      </w:r>
+      <w:proofErr w:type="spellEnd"/>
+      <w:r>
+        <w:t xml:space="preserve"> – plusieurs fonctions</w:t>
+      </w:r>
+      <w:r>
+        <w:br w:type="page"/>
+      </w:r>
+    </w:p>
     <w:p>
       <w:pPr>
         <w:rPr>
@@ -3614,7 +3950,7 @@
           <w:iCs/>
         </w:rPr>
       </w:pPr>
-      <w:bookmarkStart w:id="36" w:name="_Toc129347782"/>
+      <w:bookmarkStart w:id="32" w:name="_Toc130561531"/>
       <w:r>
         <w:rPr>
           <w:i w:val="0"/>
@@ -3622,7 +3958,7 @@
         </w:rPr>
         <w:t>Journal de travail</w:t>
       </w:r>
-      <w:bookmarkEnd w:id="36"/>
+      <w:bookmarkEnd w:id="32"/>
     </w:p>
     <w:p>
       <w:pPr>
@@ -3640,7 +3976,7 @@
     </w:p>
     <w:tbl>
       <w:tblPr>
-        <w:tblW w:w="9805" w:type="dxa"/>
+        <w:tblW w:w="7309" w:type="dxa"/>
         <w:tblLayout w:type="fixed"/>
         <w:tblCellMar>
           <w:left w:w="70" w:type="dxa"/>
@@ -3650,9 +3986,7 @@
       </w:tblPr>
       <w:tblGrid>
         <w:gridCol w:w="817"/>
-        <w:gridCol w:w="1030"/>
         <w:gridCol w:w="1032"/>
-        <w:gridCol w:w="1466"/>
         <w:gridCol w:w="3116"/>
         <w:gridCol w:w="2344"/>
       </w:tblGrid>
@@ -3701,45 +4035,6 @@
         </w:tc>
         <w:tc>
           <w:tcPr>
-            <w:tcW w:w="1030" w:type="dxa"/>
-            <w:tcBorders>
-              <w:top w:val="single" w:sz="4" w:space="0" w:color="auto"/>
-              <w:left w:val="nil"/>
-              <w:bottom w:val="single" w:sz="4" w:space="0" w:color="auto"/>
-              <w:right w:val="single" w:sz="4" w:space="0" w:color="auto"/>
-            </w:tcBorders>
-            <w:shd w:val="clear" w:color="000000" w:fill="D9D9D9"/>
-            <w:noWrap/>
-            <w:vAlign w:val="center"/>
-            <w:hideMark/>
-          </w:tcPr>
-          <w:p>
-            <w:pPr>
-              <w:jc w:val="center"/>
-              <w:rPr>
-                <w:rFonts w:ascii="Calibri" w:hAnsi="Calibri" w:cs="Calibri"/>
-                <w:b/>
-                <w:bCs/>
-                <w:color w:val="000000"/>
-                <w:szCs w:val="24"/>
-                <w:lang w:val="fr-CH" w:eastAsia="fr-CH"/>
-              </w:rPr>
-            </w:pPr>
-            <w:r>
-              <w:rPr>
-                <w:rFonts w:ascii="Calibri" w:hAnsi="Calibri" w:cs="Calibri"/>
-                <w:b/>
-                <w:bCs/>
-                <w:color w:val="000000"/>
-                <w:szCs w:val="24"/>
-                <w:lang w:val="fr-CH" w:eastAsia="fr-CH"/>
-              </w:rPr>
-              <w:t>Semaine</w:t>
-            </w:r>
-          </w:p>
-        </w:tc>
-        <w:tc>
-          <w:tcPr>
             <w:tcW w:w="1032" w:type="dxa"/>
             <w:tcBorders>
               <w:top w:val="single" w:sz="4" w:space="0" w:color="auto"/>
@@ -3774,45 +4069,6 @@
                 <w:lang w:val="fr-CH" w:eastAsia="fr-CH"/>
               </w:rPr>
               <w:t>Temps [h]</w:t>
-            </w:r>
-          </w:p>
-        </w:tc>
-        <w:tc>
-          <w:tcPr>
-            <w:tcW w:w="1466" w:type="dxa"/>
-            <w:tcBorders>
-              <w:top w:val="single" w:sz="4" w:space="0" w:color="auto"/>
-              <w:left w:val="nil"/>
-              <w:bottom w:val="single" w:sz="4" w:space="0" w:color="auto"/>
-              <w:right w:val="single" w:sz="4" w:space="0" w:color="auto"/>
-            </w:tcBorders>
-            <w:shd w:val="clear" w:color="000000" w:fill="D9D9D9"/>
-            <w:noWrap/>
-            <w:vAlign w:val="center"/>
-            <w:hideMark/>
-          </w:tcPr>
-          <w:p>
-            <w:pPr>
-              <w:jc w:val="center"/>
-              <w:rPr>
-                <w:rFonts w:ascii="Calibri" w:hAnsi="Calibri" w:cs="Calibri"/>
-                <w:b/>
-                <w:bCs/>
-                <w:color w:val="000000"/>
-                <w:szCs w:val="24"/>
-                <w:lang w:val="fr-CH" w:eastAsia="fr-CH"/>
-              </w:rPr>
-            </w:pPr>
-            <w:r>
-              <w:rPr>
-                <w:rFonts w:ascii="Calibri" w:hAnsi="Calibri" w:cs="Calibri"/>
-                <w:b/>
-                <w:bCs/>
-                <w:color w:val="000000"/>
-                <w:szCs w:val="24"/>
-                <w:lang w:val="fr-CH" w:eastAsia="fr-CH"/>
-              </w:rPr>
-              <w:t>Type</w:t>
             </w:r>
           </w:p>
         </w:tc>
@@ -3930,44 +4186,7 @@
                 <w:szCs w:val="22"/>
                 <w:lang w:val="fr-CH" w:eastAsia="fr-CH"/>
               </w:rPr>
-              <w:t>01/02/23</w:t>
-            </w:r>
-          </w:p>
-        </w:tc>
-        <w:tc>
-          <w:tcPr>
-            <w:tcW w:w="1030" w:type="dxa"/>
-            <w:tcBorders>
-              <w:top w:val="nil"/>
-              <w:left w:val="nil"/>
-              <w:bottom w:val="nil"/>
-              <w:right w:val="single" w:sz="4" w:space="0" w:color="auto"/>
-            </w:tcBorders>
-            <w:shd w:val="clear" w:color="auto" w:fill="auto"/>
-            <w:noWrap/>
-            <w:vAlign w:val="center"/>
-            <w:hideMark/>
-          </w:tcPr>
-          <w:p>
-            <w:pPr>
-              <w:jc w:val="center"/>
-              <w:rPr>
-                <w:rFonts w:ascii="Calibri" w:hAnsi="Calibri" w:cs="Calibri"/>
-                <w:color w:val="000000"/>
-                <w:sz w:val="22"/>
-                <w:szCs w:val="22"/>
-                <w:lang w:val="fr-CH" w:eastAsia="fr-CH"/>
-              </w:rPr>
-            </w:pPr>
-            <w:r>
-              <w:rPr>
-                <w:rFonts w:ascii="Calibri" w:hAnsi="Calibri" w:cs="Calibri"/>
-                <w:color w:val="000000"/>
-                <w:sz w:val="22"/>
-                <w:szCs w:val="22"/>
-                <w:lang w:val="fr-CH" w:eastAsia="fr-CH"/>
-              </w:rPr>
-              <w:t>1</w:t>
+              <w:t>01/02/</w:t>
             </w:r>
           </w:p>
         </w:tc>
@@ -4006,33 +4225,6 @@
               </w:rPr>
               <w:t>1,5h</w:t>
             </w:r>
-          </w:p>
-        </w:tc>
-        <w:tc>
-          <w:tcPr>
-            <w:tcW w:w="1466" w:type="dxa"/>
-            <w:tcBorders>
-              <w:top w:val="nil"/>
-              <w:left w:val="nil"/>
-              <w:bottom w:val="nil"/>
-              <w:right w:val="single" w:sz="4" w:space="0" w:color="auto"/>
-            </w:tcBorders>
-            <w:shd w:val="clear" w:color="auto" w:fill="auto"/>
-            <w:noWrap/>
-            <w:vAlign w:val="center"/>
-            <w:hideMark/>
-          </w:tcPr>
-          <w:p>
-            <w:pPr>
-              <w:jc w:val="center"/>
-              <w:rPr>
-                <w:rFonts w:ascii="Calibri" w:hAnsi="Calibri" w:cs="Calibri"/>
-                <w:color w:val="000000"/>
-                <w:sz w:val="22"/>
-                <w:szCs w:val="22"/>
-                <w:lang w:val="fr-CH" w:eastAsia="fr-CH"/>
-              </w:rPr>
-            </w:pPr>
           </w:p>
         </w:tc>
         <w:tc>
@@ -4164,43 +4356,7 @@
                 <w:szCs w:val="22"/>
                 <w:lang w:val="fr-CH" w:eastAsia="fr-CH"/>
               </w:rPr>
-              <w:t>03/02/23</w:t>
-            </w:r>
-          </w:p>
-        </w:tc>
-        <w:tc>
-          <w:tcPr>
-            <w:tcW w:w="1030" w:type="dxa"/>
-            <w:tcBorders>
-              <w:top w:val="nil"/>
-              <w:left w:val="nil"/>
-              <w:bottom w:val="nil"/>
-              <w:right w:val="single" w:sz="4" w:space="0" w:color="auto"/>
-            </w:tcBorders>
-            <w:shd w:val="clear" w:color="auto" w:fill="auto"/>
-            <w:noWrap/>
-            <w:vAlign w:val="center"/>
-          </w:tcPr>
-          <w:p>
-            <w:pPr>
-              <w:jc w:val="center"/>
-              <w:rPr>
-                <w:rFonts w:ascii="Calibri" w:hAnsi="Calibri" w:cs="Calibri"/>
-                <w:color w:val="000000"/>
-                <w:sz w:val="22"/>
-                <w:szCs w:val="22"/>
-                <w:lang w:val="fr-CH" w:eastAsia="fr-CH"/>
-              </w:rPr>
-            </w:pPr>
-            <w:r>
-              <w:rPr>
-                <w:rFonts w:ascii="Calibri" w:hAnsi="Calibri" w:cs="Calibri"/>
-                <w:color w:val="000000"/>
-                <w:sz w:val="22"/>
-                <w:szCs w:val="22"/>
-                <w:lang w:val="fr-CH" w:eastAsia="fr-CH"/>
-              </w:rPr>
-              <w:t>1</w:t>
+              <w:t>03/02/</w:t>
             </w:r>
           </w:p>
         </w:tc>
@@ -4238,32 +4394,6 @@
               </w:rPr>
               <w:t>5h</w:t>
             </w:r>
-          </w:p>
-        </w:tc>
-        <w:tc>
-          <w:tcPr>
-            <w:tcW w:w="1466" w:type="dxa"/>
-            <w:tcBorders>
-              <w:top w:val="nil"/>
-              <w:left w:val="nil"/>
-              <w:bottom w:val="nil"/>
-              <w:right w:val="single" w:sz="4" w:space="0" w:color="auto"/>
-            </w:tcBorders>
-            <w:shd w:val="clear" w:color="auto" w:fill="auto"/>
-            <w:noWrap/>
-            <w:vAlign w:val="center"/>
-          </w:tcPr>
-          <w:p>
-            <w:pPr>
-              <w:jc w:val="center"/>
-              <w:rPr>
-                <w:rFonts w:ascii="Calibri" w:hAnsi="Calibri" w:cs="Calibri"/>
-                <w:color w:val="000000"/>
-                <w:sz w:val="22"/>
-                <w:szCs w:val="22"/>
-                <w:lang w:val="fr-CH" w:eastAsia="fr-CH"/>
-              </w:rPr>
-            </w:pPr>
           </w:p>
         </w:tc>
         <w:tc>
@@ -4361,43 +4491,7 @@
                 <w:szCs w:val="22"/>
                 <w:lang w:val="fr-CH" w:eastAsia="fr-CH"/>
               </w:rPr>
-              <w:t>08/02/23</w:t>
-            </w:r>
-          </w:p>
-        </w:tc>
-        <w:tc>
-          <w:tcPr>
-            <w:tcW w:w="1030" w:type="dxa"/>
-            <w:tcBorders>
-              <w:top w:val="nil"/>
-              <w:left w:val="nil"/>
-              <w:bottom w:val="nil"/>
-              <w:right w:val="single" w:sz="4" w:space="0" w:color="auto"/>
-            </w:tcBorders>
-            <w:shd w:val="clear" w:color="auto" w:fill="auto"/>
-            <w:noWrap/>
-            <w:vAlign w:val="center"/>
-          </w:tcPr>
-          <w:p>
-            <w:pPr>
-              <w:jc w:val="center"/>
-              <w:rPr>
-                <w:rFonts w:ascii="Calibri" w:hAnsi="Calibri" w:cs="Calibri"/>
-                <w:color w:val="000000"/>
-                <w:sz w:val="22"/>
-                <w:szCs w:val="22"/>
-                <w:lang w:val="fr-CH" w:eastAsia="fr-CH"/>
-              </w:rPr>
-            </w:pPr>
-            <w:r>
-              <w:rPr>
-                <w:rFonts w:ascii="Calibri" w:hAnsi="Calibri" w:cs="Calibri"/>
-                <w:color w:val="000000"/>
-                <w:sz w:val="22"/>
-                <w:szCs w:val="22"/>
-                <w:lang w:val="fr-CH" w:eastAsia="fr-CH"/>
-              </w:rPr>
-              <w:t>2</w:t>
+              <w:t>08/02/</w:t>
             </w:r>
           </w:p>
         </w:tc>
@@ -4435,32 +4529,6 @@
               </w:rPr>
               <w:t>1,5h</w:t>
             </w:r>
-          </w:p>
-        </w:tc>
-        <w:tc>
-          <w:tcPr>
-            <w:tcW w:w="1466" w:type="dxa"/>
-            <w:tcBorders>
-              <w:top w:val="nil"/>
-              <w:left w:val="nil"/>
-              <w:bottom w:val="nil"/>
-              <w:right w:val="single" w:sz="4" w:space="0" w:color="auto"/>
-            </w:tcBorders>
-            <w:shd w:val="clear" w:color="auto" w:fill="auto"/>
-            <w:noWrap/>
-            <w:vAlign w:val="center"/>
-          </w:tcPr>
-          <w:p>
-            <w:pPr>
-              <w:jc w:val="center"/>
-              <w:rPr>
-                <w:rFonts w:ascii="Calibri" w:hAnsi="Calibri" w:cs="Calibri"/>
-                <w:color w:val="000000"/>
-                <w:sz w:val="22"/>
-                <w:szCs w:val="22"/>
-                <w:lang w:val="fr-CH" w:eastAsia="fr-CH"/>
-              </w:rPr>
-            </w:pPr>
           </w:p>
         </w:tc>
         <w:tc>
@@ -4558,43 +4626,7 @@
                 <w:szCs w:val="22"/>
                 <w:lang w:val="fr-CH" w:eastAsia="fr-CH"/>
               </w:rPr>
-              <w:t>10/02/23</w:t>
-            </w:r>
-          </w:p>
-        </w:tc>
-        <w:tc>
-          <w:tcPr>
-            <w:tcW w:w="1030" w:type="dxa"/>
-            <w:tcBorders>
-              <w:top w:val="nil"/>
-              <w:left w:val="nil"/>
-              <w:bottom w:val="nil"/>
-              <w:right w:val="single" w:sz="4" w:space="0" w:color="auto"/>
-            </w:tcBorders>
-            <w:shd w:val="clear" w:color="auto" w:fill="auto"/>
-            <w:noWrap/>
-            <w:vAlign w:val="center"/>
-          </w:tcPr>
-          <w:p>
-            <w:pPr>
-              <w:jc w:val="center"/>
-              <w:rPr>
-                <w:rFonts w:ascii="Calibri" w:hAnsi="Calibri" w:cs="Calibri"/>
-                <w:color w:val="000000"/>
-                <w:sz w:val="22"/>
-                <w:szCs w:val="22"/>
-                <w:lang w:val="fr-CH" w:eastAsia="fr-CH"/>
-              </w:rPr>
-            </w:pPr>
-            <w:r>
-              <w:rPr>
-                <w:rFonts w:ascii="Calibri" w:hAnsi="Calibri" w:cs="Calibri"/>
-                <w:color w:val="000000"/>
-                <w:sz w:val="22"/>
-                <w:szCs w:val="22"/>
-                <w:lang w:val="fr-CH" w:eastAsia="fr-CH"/>
-              </w:rPr>
-              <w:t>2</w:t>
+              <w:t>10/02</w:t>
             </w:r>
           </w:p>
         </w:tc>
@@ -4632,32 +4664,6 @@
               </w:rPr>
               <w:t>2h</w:t>
             </w:r>
-          </w:p>
-        </w:tc>
-        <w:tc>
-          <w:tcPr>
-            <w:tcW w:w="1466" w:type="dxa"/>
-            <w:tcBorders>
-              <w:top w:val="nil"/>
-              <w:left w:val="nil"/>
-              <w:bottom w:val="nil"/>
-              <w:right w:val="single" w:sz="4" w:space="0" w:color="auto"/>
-            </w:tcBorders>
-            <w:shd w:val="clear" w:color="auto" w:fill="auto"/>
-            <w:noWrap/>
-            <w:vAlign w:val="center"/>
-          </w:tcPr>
-          <w:p>
-            <w:pPr>
-              <w:jc w:val="center"/>
-              <w:rPr>
-                <w:rFonts w:ascii="Calibri" w:hAnsi="Calibri" w:cs="Calibri"/>
-                <w:color w:val="000000"/>
-                <w:sz w:val="22"/>
-                <w:szCs w:val="22"/>
-                <w:lang w:val="fr-CH" w:eastAsia="fr-CH"/>
-              </w:rPr>
-            </w:pPr>
           </w:p>
         </w:tc>
         <w:tc>
@@ -4755,43 +4761,7 @@
                 <w:szCs w:val="22"/>
                 <w:lang w:val="fr-CH" w:eastAsia="fr-CH"/>
               </w:rPr>
-              <w:t>22/02/23</w:t>
-            </w:r>
-          </w:p>
-        </w:tc>
-        <w:tc>
-          <w:tcPr>
-            <w:tcW w:w="1030" w:type="dxa"/>
-            <w:tcBorders>
-              <w:top w:val="nil"/>
-              <w:left w:val="nil"/>
-              <w:bottom w:val="nil"/>
-              <w:right w:val="single" w:sz="4" w:space="0" w:color="auto"/>
-            </w:tcBorders>
-            <w:shd w:val="clear" w:color="auto" w:fill="auto"/>
-            <w:noWrap/>
-            <w:vAlign w:val="center"/>
-          </w:tcPr>
-          <w:p>
-            <w:pPr>
-              <w:jc w:val="center"/>
-              <w:rPr>
-                <w:rFonts w:ascii="Calibri" w:hAnsi="Calibri" w:cs="Calibri"/>
-                <w:color w:val="000000"/>
-                <w:sz w:val="22"/>
-                <w:szCs w:val="22"/>
-                <w:lang w:val="fr-CH" w:eastAsia="fr-CH"/>
-              </w:rPr>
-            </w:pPr>
-            <w:r>
-              <w:rPr>
-                <w:rFonts w:ascii="Calibri" w:hAnsi="Calibri" w:cs="Calibri"/>
-                <w:color w:val="000000"/>
-                <w:sz w:val="22"/>
-                <w:szCs w:val="22"/>
-                <w:lang w:val="fr-CH" w:eastAsia="fr-CH"/>
-              </w:rPr>
-              <w:t>3</w:t>
+              <w:t>22/02/</w:t>
             </w:r>
           </w:p>
         </w:tc>
@@ -4829,32 +4799,6 @@
               </w:rPr>
               <w:t>1,5h</w:t>
             </w:r>
-          </w:p>
-        </w:tc>
-        <w:tc>
-          <w:tcPr>
-            <w:tcW w:w="1466" w:type="dxa"/>
-            <w:tcBorders>
-              <w:top w:val="nil"/>
-              <w:left w:val="nil"/>
-              <w:bottom w:val="nil"/>
-              <w:right w:val="single" w:sz="4" w:space="0" w:color="auto"/>
-            </w:tcBorders>
-            <w:shd w:val="clear" w:color="auto" w:fill="auto"/>
-            <w:noWrap/>
-            <w:vAlign w:val="center"/>
-          </w:tcPr>
-          <w:p>
-            <w:pPr>
-              <w:jc w:val="center"/>
-              <w:rPr>
-                <w:rFonts w:ascii="Calibri" w:hAnsi="Calibri" w:cs="Calibri"/>
-                <w:color w:val="000000"/>
-                <w:sz w:val="22"/>
-                <w:szCs w:val="22"/>
-                <w:lang w:val="fr-CH" w:eastAsia="fr-CH"/>
-              </w:rPr>
-            </w:pPr>
           </w:p>
         </w:tc>
         <w:tc>
@@ -4996,63 +4940,7 @@
                 <w:szCs w:val="22"/>
                 <w:lang w:val="fr-CH" w:eastAsia="fr-CH"/>
               </w:rPr>
-              <w:t>2</w:t>
-            </w:r>
-            <w:r>
-              <w:rPr>
-                <w:rFonts w:ascii="Calibri" w:hAnsi="Calibri" w:cs="Calibri"/>
-                <w:color w:val="000000"/>
-                <w:sz w:val="22"/>
-                <w:szCs w:val="22"/>
-                <w:lang w:val="fr-CH" w:eastAsia="fr-CH"/>
-              </w:rPr>
-              <w:t>4</w:t>
-            </w:r>
-            <w:r>
-              <w:rPr>
-                <w:rFonts w:ascii="Calibri" w:hAnsi="Calibri" w:cs="Calibri"/>
-                <w:color w:val="000000"/>
-                <w:sz w:val="22"/>
-                <w:szCs w:val="22"/>
-                <w:lang w:val="fr-CH" w:eastAsia="fr-CH"/>
-              </w:rPr>
-              <w:t>/02/23</w:t>
-            </w:r>
-          </w:p>
-        </w:tc>
-        <w:tc>
-          <w:tcPr>
-            <w:tcW w:w="1030" w:type="dxa"/>
-            <w:tcBorders>
-              <w:top w:val="nil"/>
-              <w:left w:val="nil"/>
-              <w:bottom w:val="nil"/>
-              <w:right w:val="single" w:sz="4" w:space="0" w:color="auto"/>
-            </w:tcBorders>
-            <w:shd w:val="clear" w:color="auto" w:fill="auto"/>
-            <w:noWrap/>
-            <w:vAlign w:val="center"/>
-          </w:tcPr>
-          <w:p>
-            <w:pPr>
-              <w:jc w:val="center"/>
-              <w:rPr>
-                <w:rFonts w:ascii="Calibri" w:hAnsi="Calibri" w:cs="Calibri"/>
-                <w:color w:val="000000"/>
-                <w:sz w:val="22"/>
-                <w:szCs w:val="22"/>
-                <w:lang w:val="fr-CH" w:eastAsia="fr-CH"/>
-              </w:rPr>
-            </w:pPr>
-            <w:r>
-              <w:rPr>
-                <w:rFonts w:ascii="Calibri" w:hAnsi="Calibri" w:cs="Calibri"/>
-                <w:color w:val="000000"/>
-                <w:sz w:val="22"/>
-                <w:szCs w:val="22"/>
-                <w:lang w:val="fr-CH" w:eastAsia="fr-CH"/>
-              </w:rPr>
-              <w:t>3</w:t>
+              <w:t>24/02</w:t>
             </w:r>
           </w:p>
         </w:tc>
@@ -5090,32 +4978,6 @@
               </w:rPr>
               <w:t>-</w:t>
             </w:r>
-          </w:p>
-        </w:tc>
-        <w:tc>
-          <w:tcPr>
-            <w:tcW w:w="1466" w:type="dxa"/>
-            <w:tcBorders>
-              <w:top w:val="nil"/>
-              <w:left w:val="nil"/>
-              <w:bottom w:val="nil"/>
-              <w:right w:val="single" w:sz="4" w:space="0" w:color="auto"/>
-            </w:tcBorders>
-            <w:shd w:val="clear" w:color="auto" w:fill="auto"/>
-            <w:noWrap/>
-            <w:vAlign w:val="center"/>
-          </w:tcPr>
-          <w:p>
-            <w:pPr>
-              <w:jc w:val="center"/>
-              <w:rPr>
-                <w:rFonts w:ascii="Calibri" w:hAnsi="Calibri" w:cs="Calibri"/>
-                <w:color w:val="000000"/>
-                <w:sz w:val="22"/>
-                <w:szCs w:val="22"/>
-                <w:lang w:val="fr-CH" w:eastAsia="fr-CH"/>
-              </w:rPr>
-            </w:pPr>
           </w:p>
         </w:tc>
         <w:tc>
@@ -5212,43 +5074,7 @@
                 <w:szCs w:val="22"/>
                 <w:lang w:val="fr-CH" w:eastAsia="fr-CH"/>
               </w:rPr>
-              <w:t>08/03/23</w:t>
-            </w:r>
-          </w:p>
-        </w:tc>
-        <w:tc>
-          <w:tcPr>
-            <w:tcW w:w="1030" w:type="dxa"/>
-            <w:tcBorders>
-              <w:top w:val="nil"/>
-              <w:left w:val="nil"/>
-              <w:bottom w:val="nil"/>
-              <w:right w:val="single" w:sz="4" w:space="0" w:color="auto"/>
-            </w:tcBorders>
-            <w:shd w:val="clear" w:color="auto" w:fill="auto"/>
-            <w:noWrap/>
-            <w:vAlign w:val="center"/>
-          </w:tcPr>
-          <w:p>
-            <w:pPr>
-              <w:jc w:val="center"/>
-              <w:rPr>
-                <w:rFonts w:ascii="Calibri" w:hAnsi="Calibri" w:cs="Calibri"/>
-                <w:color w:val="000000"/>
-                <w:sz w:val="22"/>
-                <w:szCs w:val="22"/>
-                <w:lang w:val="fr-CH" w:eastAsia="fr-CH"/>
-              </w:rPr>
-            </w:pPr>
-            <w:r>
-              <w:rPr>
-                <w:rFonts w:ascii="Calibri" w:hAnsi="Calibri" w:cs="Calibri"/>
-                <w:color w:val="000000"/>
-                <w:sz w:val="22"/>
-                <w:szCs w:val="22"/>
-                <w:lang w:val="fr-CH" w:eastAsia="fr-CH"/>
-              </w:rPr>
-              <w:t>4</w:t>
+              <w:t>08/03/</w:t>
             </w:r>
           </w:p>
         </w:tc>
@@ -5290,7 +5116,105 @@
         </w:tc>
         <w:tc>
           <w:tcPr>
-            <w:tcW w:w="1466" w:type="dxa"/>
+            <w:tcW w:w="3116" w:type="dxa"/>
+            <w:tcBorders>
+              <w:top w:val="nil"/>
+              <w:left w:val="nil"/>
+              <w:bottom w:val="nil"/>
+              <w:right w:val="single" w:sz="4" w:space="0" w:color="auto"/>
+            </w:tcBorders>
+            <w:shd w:val="clear" w:color="auto" w:fill="auto"/>
+            <w:vAlign w:val="center"/>
+          </w:tcPr>
+          <w:p>
+            <w:pPr>
+              <w:rPr>
+                <w:rFonts w:ascii="Calibri" w:hAnsi="Calibri" w:cs="Calibri"/>
+                <w:color w:val="000000"/>
+                <w:sz w:val="22"/>
+                <w:szCs w:val="22"/>
+                <w:lang w:val="fr-CH" w:eastAsia="fr-CH"/>
+              </w:rPr>
+            </w:pPr>
+            <w:r>
+              <w:rPr>
+                <w:rFonts w:ascii="Calibri" w:hAnsi="Calibri" w:cs="Calibri"/>
+                <w:color w:val="000000"/>
+                <w:sz w:val="22"/>
+                <w:szCs w:val="22"/>
+                <w:lang w:val="fr-CH" w:eastAsia="fr-CH"/>
+              </w:rPr>
+              <w:t>Avancement dans le programme</w:t>
+            </w:r>
+          </w:p>
+        </w:tc>
+        <w:tc>
+          <w:tcPr>
+            <w:tcW w:w="2344" w:type="dxa"/>
+            <w:tcBorders>
+              <w:top w:val="nil"/>
+              <w:left w:val="nil"/>
+              <w:bottom w:val="nil"/>
+              <w:right w:val="single" w:sz="4" w:space="0" w:color="auto"/>
+            </w:tcBorders>
+            <w:shd w:val="clear" w:color="auto" w:fill="auto"/>
+            <w:vAlign w:val="center"/>
+          </w:tcPr>
+          <w:p>
+            <w:pPr>
+              <w:rPr>
+                <w:rFonts w:ascii="Calibri" w:hAnsi="Calibri" w:cs="Calibri"/>
+                <w:color w:val="000000"/>
+                <w:sz w:val="22"/>
+                <w:szCs w:val="22"/>
+                <w:lang w:val="fr-CH" w:eastAsia="fr-CH"/>
+              </w:rPr>
+            </w:pPr>
+          </w:p>
+        </w:tc>
+      </w:tr>
+      <w:tr>
+        <w:trPr>
+          <w:trHeight w:val="524"/>
+        </w:trPr>
+        <w:tc>
+          <w:tcPr>
+            <w:tcW w:w="817" w:type="dxa"/>
+            <w:tcBorders>
+              <w:top w:val="nil"/>
+              <w:left w:val="single" w:sz="4" w:space="0" w:color="auto"/>
+              <w:bottom w:val="nil"/>
+              <w:right w:val="single" w:sz="4" w:space="0" w:color="auto"/>
+            </w:tcBorders>
+            <w:shd w:val="clear" w:color="auto" w:fill="auto"/>
+            <w:noWrap/>
+            <w:vAlign w:val="center"/>
+          </w:tcPr>
+          <w:p>
+            <w:pPr>
+              <w:rPr>
+                <w:rFonts w:ascii="Calibri" w:hAnsi="Calibri" w:cs="Calibri"/>
+                <w:color w:val="000000"/>
+                <w:sz w:val="22"/>
+                <w:szCs w:val="22"/>
+                <w:lang w:val="fr-CH" w:eastAsia="fr-CH"/>
+              </w:rPr>
+            </w:pPr>
+            <w:r>
+              <w:rPr>
+                <w:rFonts w:ascii="Calibri" w:hAnsi="Calibri" w:cs="Calibri"/>
+                <w:color w:val="000000"/>
+                <w:sz w:val="22"/>
+                <w:szCs w:val="22"/>
+                <w:lang w:val="fr-CH" w:eastAsia="fr-CH"/>
+              </w:rPr>
+              <w:t>10/03/</w:t>
+            </w:r>
+          </w:p>
+        </w:tc>
+        <w:tc>
+          <w:tcPr>
+            <w:tcW w:w="1032" w:type="dxa"/>
             <w:tcBorders>
               <w:top w:val="nil"/>
               <w:left w:val="nil"/>
@@ -5312,6 +5236,418 @@
                 <w:lang w:val="fr-CH" w:eastAsia="fr-CH"/>
               </w:rPr>
             </w:pPr>
+            <w:r>
+              <w:rPr>
+                <w:rFonts w:ascii="Calibri" w:hAnsi="Calibri" w:cs="Calibri"/>
+                <w:color w:val="000000"/>
+                <w:sz w:val="22"/>
+                <w:szCs w:val="22"/>
+                <w:lang w:val="fr-CH" w:eastAsia="fr-CH"/>
+              </w:rPr>
+              <w:t>5h</w:t>
+            </w:r>
+          </w:p>
+        </w:tc>
+        <w:tc>
+          <w:tcPr>
+            <w:tcW w:w="3116" w:type="dxa"/>
+            <w:tcBorders>
+              <w:top w:val="nil"/>
+              <w:left w:val="nil"/>
+              <w:bottom w:val="nil"/>
+              <w:right w:val="single" w:sz="4" w:space="0" w:color="auto"/>
+            </w:tcBorders>
+            <w:shd w:val="clear" w:color="auto" w:fill="auto"/>
+            <w:vAlign w:val="center"/>
+          </w:tcPr>
+          <w:p>
+            <w:pPr>
+              <w:rPr>
+                <w:rFonts w:ascii="Calibri" w:hAnsi="Calibri" w:cs="Calibri"/>
+                <w:color w:val="000000"/>
+                <w:sz w:val="22"/>
+                <w:szCs w:val="22"/>
+                <w:lang w:val="fr-CH" w:eastAsia="fr-CH"/>
+              </w:rPr>
+            </w:pPr>
+            <w:r>
+              <w:rPr>
+                <w:rFonts w:ascii="Calibri" w:hAnsi="Calibri" w:cs="Calibri"/>
+                <w:color w:val="000000"/>
+                <w:sz w:val="22"/>
+                <w:szCs w:val="22"/>
+                <w:lang w:val="fr-CH" w:eastAsia="fr-CH"/>
+              </w:rPr>
+              <w:t xml:space="preserve">Fin sprint 2 </w:t>
+            </w:r>
+          </w:p>
+        </w:tc>
+        <w:tc>
+          <w:tcPr>
+            <w:tcW w:w="2344" w:type="dxa"/>
+            <w:tcBorders>
+              <w:top w:val="nil"/>
+              <w:left w:val="nil"/>
+              <w:bottom w:val="nil"/>
+              <w:right w:val="single" w:sz="4" w:space="0" w:color="auto"/>
+            </w:tcBorders>
+            <w:shd w:val="clear" w:color="auto" w:fill="auto"/>
+            <w:vAlign w:val="center"/>
+          </w:tcPr>
+          <w:p>
+            <w:pPr>
+              <w:rPr>
+                <w:rFonts w:ascii="Calibri" w:hAnsi="Calibri" w:cs="Calibri"/>
+                <w:color w:val="000000"/>
+                <w:sz w:val="22"/>
+                <w:szCs w:val="22"/>
+                <w:lang w:val="fr-CH" w:eastAsia="fr-CH"/>
+              </w:rPr>
+            </w:pPr>
+          </w:p>
+        </w:tc>
+      </w:tr>
+      <w:tr>
+        <w:trPr>
+          <w:trHeight w:val="524"/>
+        </w:trPr>
+        <w:tc>
+          <w:tcPr>
+            <w:tcW w:w="817" w:type="dxa"/>
+            <w:tcBorders>
+              <w:top w:val="nil"/>
+              <w:left w:val="single" w:sz="4" w:space="0" w:color="auto"/>
+              <w:bottom w:val="nil"/>
+              <w:right w:val="single" w:sz="4" w:space="0" w:color="auto"/>
+            </w:tcBorders>
+            <w:shd w:val="clear" w:color="auto" w:fill="auto"/>
+            <w:noWrap/>
+            <w:vAlign w:val="center"/>
+          </w:tcPr>
+          <w:p>
+            <w:pPr>
+              <w:rPr>
+                <w:rFonts w:ascii="Calibri" w:hAnsi="Calibri" w:cs="Calibri"/>
+                <w:color w:val="000000"/>
+                <w:sz w:val="22"/>
+                <w:szCs w:val="22"/>
+                <w:lang w:val="fr-CH" w:eastAsia="fr-CH"/>
+              </w:rPr>
+            </w:pPr>
+            <w:r>
+              <w:rPr>
+                <w:rFonts w:ascii="Calibri" w:hAnsi="Calibri" w:cs="Calibri"/>
+                <w:color w:val="000000"/>
+                <w:sz w:val="22"/>
+                <w:szCs w:val="22"/>
+                <w:lang w:val="fr-CH" w:eastAsia="fr-CH"/>
+              </w:rPr>
+              <w:t>15/03/</w:t>
+            </w:r>
+          </w:p>
+        </w:tc>
+        <w:tc>
+          <w:tcPr>
+            <w:tcW w:w="1032" w:type="dxa"/>
+            <w:tcBorders>
+              <w:top w:val="nil"/>
+              <w:left w:val="nil"/>
+              <w:bottom w:val="nil"/>
+              <w:right w:val="single" w:sz="4" w:space="0" w:color="auto"/>
+            </w:tcBorders>
+            <w:shd w:val="clear" w:color="auto" w:fill="auto"/>
+            <w:noWrap/>
+            <w:vAlign w:val="center"/>
+          </w:tcPr>
+          <w:p>
+            <w:pPr>
+              <w:jc w:val="center"/>
+              <w:rPr>
+                <w:rFonts w:ascii="Calibri" w:hAnsi="Calibri" w:cs="Calibri"/>
+                <w:color w:val="000000"/>
+                <w:sz w:val="22"/>
+                <w:szCs w:val="22"/>
+                <w:lang w:val="fr-CH" w:eastAsia="fr-CH"/>
+              </w:rPr>
+            </w:pPr>
+            <w:r>
+              <w:rPr>
+                <w:rFonts w:ascii="Calibri" w:hAnsi="Calibri" w:cs="Calibri"/>
+                <w:color w:val="000000"/>
+                <w:sz w:val="22"/>
+                <w:szCs w:val="22"/>
+                <w:lang w:val="fr-CH" w:eastAsia="fr-CH"/>
+              </w:rPr>
+              <w:t>1,5h</w:t>
+            </w:r>
+          </w:p>
+        </w:tc>
+        <w:tc>
+          <w:tcPr>
+            <w:tcW w:w="3116" w:type="dxa"/>
+            <w:tcBorders>
+              <w:top w:val="nil"/>
+              <w:left w:val="nil"/>
+              <w:bottom w:val="nil"/>
+              <w:right w:val="single" w:sz="4" w:space="0" w:color="auto"/>
+            </w:tcBorders>
+            <w:shd w:val="clear" w:color="auto" w:fill="auto"/>
+            <w:vAlign w:val="center"/>
+          </w:tcPr>
+          <w:p>
+            <w:pPr>
+              <w:rPr>
+                <w:rFonts w:ascii="Calibri" w:hAnsi="Calibri" w:cs="Calibri"/>
+                <w:color w:val="000000"/>
+                <w:sz w:val="22"/>
+                <w:szCs w:val="22"/>
+                <w:lang w:val="fr-CH" w:eastAsia="fr-CH"/>
+              </w:rPr>
+            </w:pPr>
+            <w:r>
+              <w:rPr>
+                <w:rFonts w:ascii="Calibri" w:hAnsi="Calibri" w:cs="Calibri"/>
+                <w:color w:val="000000"/>
+                <w:sz w:val="22"/>
+                <w:szCs w:val="22"/>
+                <w:lang w:val="fr-CH" w:eastAsia="fr-CH"/>
+              </w:rPr>
+              <w:t>Avancement dans le programme</w:t>
+            </w:r>
+          </w:p>
+        </w:tc>
+        <w:tc>
+          <w:tcPr>
+            <w:tcW w:w="2344" w:type="dxa"/>
+            <w:tcBorders>
+              <w:top w:val="nil"/>
+              <w:left w:val="nil"/>
+              <w:bottom w:val="nil"/>
+              <w:right w:val="single" w:sz="4" w:space="0" w:color="auto"/>
+            </w:tcBorders>
+            <w:shd w:val="clear" w:color="auto" w:fill="auto"/>
+            <w:vAlign w:val="center"/>
+          </w:tcPr>
+          <w:p>
+            <w:pPr>
+              <w:rPr>
+                <w:rFonts w:ascii="Calibri" w:hAnsi="Calibri" w:cs="Calibri"/>
+                <w:color w:val="000000"/>
+                <w:sz w:val="22"/>
+                <w:szCs w:val="22"/>
+                <w:lang w:val="fr-CH" w:eastAsia="fr-CH"/>
+              </w:rPr>
+            </w:pPr>
+          </w:p>
+        </w:tc>
+      </w:tr>
+      <w:tr>
+        <w:trPr>
+          <w:trHeight w:val="524"/>
+        </w:trPr>
+        <w:tc>
+          <w:tcPr>
+            <w:tcW w:w="817" w:type="dxa"/>
+            <w:tcBorders>
+              <w:top w:val="nil"/>
+              <w:left w:val="single" w:sz="4" w:space="0" w:color="auto"/>
+              <w:bottom w:val="nil"/>
+              <w:right w:val="single" w:sz="4" w:space="0" w:color="auto"/>
+            </w:tcBorders>
+            <w:shd w:val="clear" w:color="auto" w:fill="auto"/>
+            <w:noWrap/>
+            <w:vAlign w:val="center"/>
+          </w:tcPr>
+          <w:p>
+            <w:pPr>
+              <w:rPr>
+                <w:rFonts w:ascii="Calibri" w:hAnsi="Calibri" w:cs="Calibri"/>
+                <w:color w:val="000000"/>
+                <w:sz w:val="22"/>
+                <w:szCs w:val="22"/>
+                <w:lang w:val="fr-CH" w:eastAsia="fr-CH"/>
+              </w:rPr>
+            </w:pPr>
+            <w:r>
+              <w:rPr>
+                <w:rFonts w:ascii="Calibri" w:hAnsi="Calibri" w:cs="Calibri"/>
+                <w:color w:val="000000"/>
+                <w:sz w:val="22"/>
+                <w:szCs w:val="22"/>
+                <w:lang w:val="fr-CH" w:eastAsia="fr-CH"/>
+              </w:rPr>
+              <w:t>17/03/</w:t>
+            </w:r>
+          </w:p>
+        </w:tc>
+        <w:tc>
+          <w:tcPr>
+            <w:tcW w:w="1032" w:type="dxa"/>
+            <w:tcBorders>
+              <w:top w:val="nil"/>
+              <w:left w:val="nil"/>
+              <w:bottom w:val="nil"/>
+              <w:right w:val="single" w:sz="4" w:space="0" w:color="auto"/>
+            </w:tcBorders>
+            <w:shd w:val="clear" w:color="auto" w:fill="auto"/>
+            <w:noWrap/>
+            <w:vAlign w:val="center"/>
+          </w:tcPr>
+          <w:p>
+            <w:pPr>
+              <w:jc w:val="center"/>
+              <w:rPr>
+                <w:rFonts w:ascii="Calibri" w:hAnsi="Calibri" w:cs="Calibri"/>
+                <w:color w:val="000000"/>
+                <w:sz w:val="22"/>
+                <w:szCs w:val="22"/>
+                <w:lang w:val="fr-CH" w:eastAsia="fr-CH"/>
+              </w:rPr>
+            </w:pPr>
+            <w:r>
+              <w:rPr>
+                <w:rFonts w:ascii="Calibri" w:hAnsi="Calibri" w:cs="Calibri"/>
+                <w:color w:val="000000"/>
+                <w:sz w:val="22"/>
+                <w:szCs w:val="22"/>
+                <w:lang w:val="fr-CH" w:eastAsia="fr-CH"/>
+              </w:rPr>
+              <w:t>-</w:t>
+            </w:r>
+          </w:p>
+        </w:tc>
+        <w:tc>
+          <w:tcPr>
+            <w:tcW w:w="3116" w:type="dxa"/>
+            <w:tcBorders>
+              <w:top w:val="nil"/>
+              <w:left w:val="nil"/>
+              <w:bottom w:val="nil"/>
+              <w:right w:val="single" w:sz="4" w:space="0" w:color="auto"/>
+            </w:tcBorders>
+            <w:shd w:val="clear" w:color="auto" w:fill="auto"/>
+            <w:vAlign w:val="center"/>
+          </w:tcPr>
+          <w:p>
+            <w:pPr>
+              <w:rPr>
+                <w:rFonts w:ascii="Calibri" w:hAnsi="Calibri" w:cs="Calibri"/>
+                <w:color w:val="000000"/>
+                <w:sz w:val="22"/>
+                <w:szCs w:val="22"/>
+                <w:lang w:val="fr-CH" w:eastAsia="fr-CH"/>
+              </w:rPr>
+            </w:pPr>
+            <w:r>
+              <w:rPr>
+                <w:rFonts w:ascii="Calibri" w:hAnsi="Calibri" w:cs="Calibri"/>
+                <w:color w:val="000000"/>
+                <w:sz w:val="22"/>
+                <w:szCs w:val="22"/>
+                <w:lang w:val="fr-CH" w:eastAsia="fr-CH"/>
+              </w:rPr>
+              <w:t>absent</w:t>
+            </w:r>
+          </w:p>
+        </w:tc>
+        <w:tc>
+          <w:tcPr>
+            <w:tcW w:w="2344" w:type="dxa"/>
+            <w:tcBorders>
+              <w:top w:val="nil"/>
+              <w:left w:val="nil"/>
+              <w:bottom w:val="nil"/>
+              <w:right w:val="single" w:sz="4" w:space="0" w:color="auto"/>
+            </w:tcBorders>
+            <w:shd w:val="clear" w:color="auto" w:fill="auto"/>
+            <w:vAlign w:val="center"/>
+          </w:tcPr>
+          <w:p>
+            <w:pPr>
+              <w:rPr>
+                <w:rFonts w:ascii="Calibri" w:hAnsi="Calibri" w:cs="Calibri"/>
+                <w:color w:val="000000"/>
+                <w:sz w:val="22"/>
+                <w:szCs w:val="22"/>
+                <w:lang w:val="fr-CH" w:eastAsia="fr-CH"/>
+              </w:rPr>
+            </w:pPr>
+          </w:p>
+        </w:tc>
+      </w:tr>
+      <w:tr>
+        <w:trPr>
+          <w:trHeight w:val="524"/>
+        </w:trPr>
+        <w:tc>
+          <w:tcPr>
+            <w:tcW w:w="817" w:type="dxa"/>
+            <w:tcBorders>
+              <w:top w:val="nil"/>
+              <w:left w:val="single" w:sz="4" w:space="0" w:color="auto"/>
+              <w:bottom w:val="nil"/>
+              <w:right w:val="single" w:sz="4" w:space="0" w:color="auto"/>
+            </w:tcBorders>
+            <w:shd w:val="clear" w:color="auto" w:fill="auto"/>
+            <w:noWrap/>
+            <w:vAlign w:val="center"/>
+          </w:tcPr>
+          <w:p>
+            <w:pPr>
+              <w:rPr>
+                <w:rFonts w:ascii="Calibri" w:hAnsi="Calibri" w:cs="Calibri"/>
+                <w:color w:val="000000"/>
+                <w:sz w:val="22"/>
+                <w:szCs w:val="22"/>
+                <w:lang w:val="fr-CH" w:eastAsia="fr-CH"/>
+              </w:rPr>
+            </w:pPr>
+            <w:r>
+              <w:rPr>
+                <w:rFonts w:ascii="Calibri" w:hAnsi="Calibri" w:cs="Calibri"/>
+                <w:color w:val="000000"/>
+                <w:sz w:val="22"/>
+                <w:szCs w:val="22"/>
+                <w:lang w:val="fr-CH" w:eastAsia="fr-CH"/>
+              </w:rPr>
+              <w:t>22/03</w:t>
+            </w:r>
+          </w:p>
+        </w:tc>
+        <w:tc>
+          <w:tcPr>
+            <w:tcW w:w="1032" w:type="dxa"/>
+            <w:tcBorders>
+              <w:top w:val="nil"/>
+              <w:left w:val="nil"/>
+              <w:bottom w:val="nil"/>
+              <w:right w:val="single" w:sz="4" w:space="0" w:color="auto"/>
+            </w:tcBorders>
+            <w:shd w:val="clear" w:color="auto" w:fill="auto"/>
+            <w:noWrap/>
+            <w:vAlign w:val="center"/>
+          </w:tcPr>
+          <w:p>
+            <w:pPr>
+              <w:jc w:val="center"/>
+              <w:rPr>
+                <w:rFonts w:ascii="Calibri" w:hAnsi="Calibri" w:cs="Calibri"/>
+                <w:color w:val="000000"/>
+                <w:sz w:val="22"/>
+                <w:szCs w:val="22"/>
+                <w:lang w:val="fr-CH" w:eastAsia="fr-CH"/>
+              </w:rPr>
+            </w:pPr>
+            <w:r>
+              <w:rPr>
+                <w:rFonts w:ascii="Calibri" w:hAnsi="Calibri" w:cs="Calibri"/>
+                <w:color w:val="000000"/>
+                <w:sz w:val="22"/>
+                <w:szCs w:val="22"/>
+                <w:lang w:val="fr-CH" w:eastAsia="fr-CH"/>
+              </w:rPr>
+              <w:t>1,5h</w:t>
+            </w:r>
           </w:p>
         </w:tc>
         <w:tc>
@@ -5408,43 +5744,7 @@
                 <w:szCs w:val="22"/>
                 <w:lang w:val="fr-CH" w:eastAsia="fr-CH"/>
               </w:rPr>
-              <w:t>10/03/2023</w:t>
-            </w:r>
-          </w:p>
-        </w:tc>
-        <w:tc>
-          <w:tcPr>
-            <w:tcW w:w="1030" w:type="dxa"/>
-            <w:tcBorders>
-              <w:top w:val="nil"/>
-              <w:left w:val="nil"/>
-              <w:bottom w:val="single" w:sz="4" w:space="0" w:color="auto"/>
-              <w:right w:val="single" w:sz="4" w:space="0" w:color="auto"/>
-            </w:tcBorders>
-            <w:shd w:val="clear" w:color="auto" w:fill="auto"/>
-            <w:noWrap/>
-            <w:vAlign w:val="center"/>
-          </w:tcPr>
-          <w:p>
-            <w:pPr>
-              <w:jc w:val="center"/>
-              <w:rPr>
-                <w:rFonts w:ascii="Calibri" w:hAnsi="Calibri" w:cs="Calibri"/>
-                <w:color w:val="000000"/>
-                <w:sz w:val="22"/>
-                <w:szCs w:val="22"/>
-                <w:lang w:val="fr-CH" w:eastAsia="fr-CH"/>
-              </w:rPr>
-            </w:pPr>
-            <w:r>
-              <w:rPr>
-                <w:rFonts w:ascii="Calibri" w:hAnsi="Calibri" w:cs="Calibri"/>
-                <w:color w:val="000000"/>
-                <w:sz w:val="22"/>
-                <w:szCs w:val="22"/>
-                <w:lang w:val="fr-CH" w:eastAsia="fr-CH"/>
-              </w:rPr>
-              <w:t>4</w:t>
+              <w:t>24/03</w:t>
             </w:r>
           </w:p>
         </w:tc>
@@ -5480,34 +5780,8 @@
                 <w:szCs w:val="22"/>
                 <w:lang w:val="fr-CH" w:eastAsia="fr-CH"/>
               </w:rPr>
-              <w:t>5h</w:t>
+              <w:t>2,75h</w:t>
             </w:r>
-          </w:p>
-        </w:tc>
-        <w:tc>
-          <w:tcPr>
-            <w:tcW w:w="1466" w:type="dxa"/>
-            <w:tcBorders>
-              <w:top w:val="nil"/>
-              <w:left w:val="nil"/>
-              <w:bottom w:val="single" w:sz="4" w:space="0" w:color="auto"/>
-              <w:right w:val="single" w:sz="4" w:space="0" w:color="auto"/>
-            </w:tcBorders>
-            <w:shd w:val="clear" w:color="auto" w:fill="auto"/>
-            <w:noWrap/>
-            <w:vAlign w:val="center"/>
-          </w:tcPr>
-          <w:p>
-            <w:pPr>
-              <w:jc w:val="center"/>
-              <w:rPr>
-                <w:rFonts w:ascii="Calibri" w:hAnsi="Calibri" w:cs="Calibri"/>
-                <w:color w:val="000000"/>
-                <w:sz w:val="22"/>
-                <w:szCs w:val="22"/>
-                <w:lang w:val="fr-CH" w:eastAsia="fr-CH"/>
-              </w:rPr>
-            </w:pPr>
           </w:p>
         </w:tc>
         <w:tc>
@@ -5540,7 +5814,7 @@
                 <w:szCs w:val="22"/>
                 <w:lang w:val="fr-CH" w:eastAsia="fr-CH"/>
               </w:rPr>
-              <w:t xml:space="preserve">Fin sprint 2 </w:t>
+              <w:t>Finalisation projet + doc</w:t>
             </w:r>
           </w:p>
         </w:tc>
@@ -5584,8 +5858,8 @@
       </w:r>
     </w:p>
     <w:sectPr>
-      <w:headerReference w:type="default" r:id="rId15"/>
-      <w:footerReference w:type="default" r:id="rId16"/>
+      <w:headerReference w:type="default" r:id="rId16"/>
+      <w:footerReference w:type="default" r:id="rId17"/>
       <w:pgSz w:w="11906" w:h="16838" w:code="9"/>
       <w:pgMar w:top="1418" w:right="1418" w:bottom="1418" w:left="1418" w:header="720" w:footer="720" w:gutter="0"/>
       <w:cols w:space="720"/>
@@ -8319,6 +8593,92 @@
     </w:lvl>
   </w:abstractNum>
   <w:abstractNum w:abstractNumId="21" w15:restartNumberingAfterBreak="0">
+    <w:nsid w:val="5BA91E06"/>
+    <w:multiLevelType w:val="hybridMultilevel"/>
+    <w:tmpl w:val="12A8F8DA"/>
+    <w:lvl w:ilvl="0" w:tplc="100C000F">
+      <w:start w:val="1"/>
+      <w:numFmt w:val="decimal"/>
+      <w:lvlText w:val="%1."/>
+      <w:lvlJc w:val="left"/>
+      <w:pPr>
+        <w:ind w:left="720" w:hanging="360"/>
+      </w:pPr>
+    </w:lvl>
+    <w:lvl w:ilvl="1" w:tplc="100C0019" w:tentative="1">
+      <w:start w:val="1"/>
+      <w:numFmt w:val="lowerLetter"/>
+      <w:lvlText w:val="%2."/>
+      <w:lvlJc w:val="left"/>
+      <w:pPr>
+        <w:ind w:left="1440" w:hanging="360"/>
+      </w:pPr>
+    </w:lvl>
+    <w:lvl w:ilvl="2" w:tplc="100C001B" w:tentative="1">
+      <w:start w:val="1"/>
+      <w:numFmt w:val="lowerRoman"/>
+      <w:lvlText w:val="%3."/>
+      <w:lvlJc w:val="right"/>
+      <w:pPr>
+        <w:ind w:left="2160" w:hanging="180"/>
+      </w:pPr>
+    </w:lvl>
+    <w:lvl w:ilvl="3" w:tplc="100C000F" w:tentative="1">
+      <w:start w:val="1"/>
+      <w:numFmt w:val="decimal"/>
+      <w:lvlText w:val="%4."/>
+      <w:lvlJc w:val="left"/>
+      <w:pPr>
+        <w:ind w:left="2880" w:hanging="360"/>
+      </w:pPr>
+    </w:lvl>
+    <w:lvl w:ilvl="4" w:tplc="100C0019" w:tentative="1">
+      <w:start w:val="1"/>
+      <w:numFmt w:val="lowerLetter"/>
+      <w:lvlText w:val="%5."/>
+      <w:lvlJc w:val="left"/>
+      <w:pPr>
+        <w:ind w:left="3600" w:hanging="360"/>
+      </w:pPr>
+    </w:lvl>
+    <w:lvl w:ilvl="5" w:tplc="100C001B" w:tentative="1">
+      <w:start w:val="1"/>
+      <w:numFmt w:val="lowerRoman"/>
+      <w:lvlText w:val="%6."/>
+      <w:lvlJc w:val="right"/>
+      <w:pPr>
+        <w:ind w:left="4320" w:hanging="180"/>
+      </w:pPr>
+    </w:lvl>
+    <w:lvl w:ilvl="6" w:tplc="100C000F" w:tentative="1">
+      <w:start w:val="1"/>
+      <w:numFmt w:val="decimal"/>
+      <w:lvlText w:val="%7."/>
+      <w:lvlJc w:val="left"/>
+      <w:pPr>
+        <w:ind w:left="5040" w:hanging="360"/>
+      </w:pPr>
+    </w:lvl>
+    <w:lvl w:ilvl="7" w:tplc="100C0019" w:tentative="1">
+      <w:start w:val="1"/>
+      <w:numFmt w:val="lowerLetter"/>
+      <w:lvlText w:val="%8."/>
+      <w:lvlJc w:val="left"/>
+      <w:pPr>
+        <w:ind w:left="5760" w:hanging="360"/>
+      </w:pPr>
+    </w:lvl>
+    <w:lvl w:ilvl="8" w:tplc="100C001B" w:tentative="1">
+      <w:start w:val="1"/>
+      <w:numFmt w:val="lowerRoman"/>
+      <w:lvlText w:val="%9."/>
+      <w:lvlJc w:val="right"/>
+      <w:pPr>
+        <w:ind w:left="6480" w:hanging="180"/>
+      </w:pPr>
+    </w:lvl>
+  </w:abstractNum>
+  <w:abstractNum w:abstractNumId="22" w15:restartNumberingAfterBreak="0">
     <w:nsid w:val="5E4B2431"/>
     <w:multiLevelType w:val="hybridMultilevel"/>
     <w:tmpl w:val="4550A29E"/>
@@ -8431,7 +8791,7 @@
       </w:rPr>
     </w:lvl>
   </w:abstractNum>
-  <w:abstractNum w:abstractNumId="22" w15:restartNumberingAfterBreak="0">
+  <w:abstractNum w:abstractNumId="23" w15:restartNumberingAfterBreak="0">
     <w:nsid w:val="71E06583"/>
     <w:multiLevelType w:val="hybridMultilevel"/>
     <w:tmpl w:val="26C81FCE"/>
@@ -8571,7 +8931,7 @@
       </w:rPr>
     </w:lvl>
   </w:abstractNum>
-  <w:abstractNum w:abstractNumId="23" w15:restartNumberingAfterBreak="0">
+  <w:abstractNum w:abstractNumId="24" w15:restartNumberingAfterBreak="0">
     <w:nsid w:val="75A3529B"/>
     <w:multiLevelType w:val="hybridMultilevel"/>
     <w:tmpl w:val="819EEA64"/>
@@ -8711,7 +9071,7 @@
       </w:rPr>
     </w:lvl>
   </w:abstractNum>
-  <w:abstractNum w:abstractNumId="24" w15:restartNumberingAfterBreak="0">
+  <w:abstractNum w:abstractNumId="25" w15:restartNumberingAfterBreak="0">
     <w:nsid w:val="797979A0"/>
     <w:multiLevelType w:val="hybridMultilevel"/>
     <w:tmpl w:val="7E40D33A"/>
@@ -8824,7 +9184,7 @@
       </w:rPr>
     </w:lvl>
   </w:abstractNum>
-  <w:abstractNum w:abstractNumId="25" w15:restartNumberingAfterBreak="0">
+  <w:abstractNum w:abstractNumId="26" w15:restartNumberingAfterBreak="0">
     <w:nsid w:val="7B193736"/>
     <w:multiLevelType w:val="multilevel"/>
     <w:tmpl w:val="3E0A631E"/>
@@ -8945,7 +9305,7 @@
       </w:pPr>
     </w:lvl>
   </w:abstractNum>
-  <w:abstractNum w:abstractNumId="26" w15:restartNumberingAfterBreak="0">
+  <w:abstractNum w:abstractNumId="27" w15:restartNumberingAfterBreak="0">
     <w:nsid w:val="7D032E42"/>
     <w:multiLevelType w:val="hybridMultilevel"/>
     <w:tmpl w:val="901CE568"/>
@@ -9058,7 +9418,7 @@
       </w:rPr>
     </w:lvl>
   </w:abstractNum>
-  <w:abstractNum w:abstractNumId="27" w15:restartNumberingAfterBreak="0">
+  <w:abstractNum w:abstractNumId="28" w15:restartNumberingAfterBreak="0">
     <w:nsid w:val="7DD245F2"/>
     <w:multiLevelType w:val="hybridMultilevel"/>
     <w:tmpl w:val="3100450C"/>
@@ -9198,7 +9558,7 @@
       </w:rPr>
     </w:lvl>
   </w:abstractNum>
-  <w:abstractNum w:abstractNumId="28" w15:restartNumberingAfterBreak="0">
+  <w:abstractNum w:abstractNumId="29" w15:restartNumberingAfterBreak="0">
     <w:nsid w:val="7DDE7E2F"/>
     <w:multiLevelType w:val="hybridMultilevel"/>
     <w:tmpl w:val="47B69FA2"/>
@@ -9312,7 +9672,7 @@
     </w:lvl>
   </w:abstractNum>
   <w:num w:numId="1" w16cid:durableId="924803860">
-    <w:abstractNumId w:val="25"/>
+    <w:abstractNumId w:val="26"/>
   </w:num>
   <w:num w:numId="2" w16cid:durableId="534193783">
     <w:abstractNumId w:val="1"/>
@@ -9321,7 +9681,7 @@
     <w:abstractNumId w:val="7"/>
   </w:num>
   <w:num w:numId="4" w16cid:durableId="1598950952">
-    <w:abstractNumId w:val="23"/>
+    <w:abstractNumId w:val="24"/>
   </w:num>
   <w:num w:numId="5" w16cid:durableId="1713459874">
     <w:abstractNumId w:val="17"/>
@@ -9333,7 +9693,7 @@
     <w:abstractNumId w:val="19"/>
   </w:num>
   <w:num w:numId="8" w16cid:durableId="329796742">
-    <w:abstractNumId w:val="27"/>
+    <w:abstractNumId w:val="28"/>
   </w:num>
   <w:num w:numId="9" w16cid:durableId="103773985">
     <w:abstractNumId w:val="4"/>
@@ -9348,7 +9708,7 @@
     <w:abstractNumId w:val="13"/>
   </w:num>
   <w:num w:numId="13" w16cid:durableId="365719510">
-    <w:abstractNumId w:val="22"/>
+    <w:abstractNumId w:val="23"/>
   </w:num>
   <w:num w:numId="14" w16cid:durableId="941184721">
     <w:abstractNumId w:val="0"/>
@@ -9363,19 +9723,19 @@
     <w:abstractNumId w:val="5"/>
   </w:num>
   <w:num w:numId="18" w16cid:durableId="189535520">
-    <w:abstractNumId w:val="26"/>
+    <w:abstractNumId w:val="27"/>
   </w:num>
   <w:num w:numId="19" w16cid:durableId="662702282">
-    <w:abstractNumId w:val="21"/>
+    <w:abstractNumId w:val="22"/>
   </w:num>
   <w:num w:numId="20" w16cid:durableId="1502282189">
-    <w:abstractNumId w:val="28"/>
+    <w:abstractNumId w:val="29"/>
   </w:num>
   <w:num w:numId="21" w16cid:durableId="262349331">
     <w:abstractNumId w:val="18"/>
   </w:num>
   <w:num w:numId="22" w16cid:durableId="754713902">
-    <w:abstractNumId w:val="24"/>
+    <w:abstractNumId w:val="25"/>
   </w:num>
   <w:num w:numId="23" w16cid:durableId="1214732594">
     <w:abstractNumId w:val="10"/>
@@ -9399,13 +9759,16 @@
     <w:abstractNumId w:val="6"/>
   </w:num>
   <w:num w:numId="30" w16cid:durableId="132022184">
-    <w:abstractNumId w:val="25"/>
+    <w:abstractNumId w:val="26"/>
     <w:lvlOverride w:ilvl="0">
       <w:startOverride w:val="6"/>
     </w:lvlOverride>
     <w:lvlOverride w:ilvl="1">
       <w:startOverride w:val="3"/>
     </w:lvlOverride>
+  </w:num>
+  <w:num w:numId="31" w16cid:durableId="927158185">
+    <w:abstractNumId w:val="21"/>
   </w:num>
   <w:numIdMacAtCleanup w:val="13"/>
 </w:numbering>

</xml_diff>